<commit_message>
Update Penilaian Mandiri Bab HTML-CSS (w2).docx
</commit_message>
<xml_diff>
--- a/Penilaian Mandiri Bab HTML-CSS (w2).docx
+++ b/Penilaian Mandiri Bab HTML-CSS (w2).docx
@@ -323,7 +323,17 @@
                 <w:szCs w:val="24"/>
                 <w:lang w:val="en-US"/>
               </w:rPr>
-              <w:t>96</w:t>
+              <w:t>9</w:t>
+            </w:r>
+            <w:r>
+              <w:rPr>
+                <w:rFonts w:ascii="Times New Roman" w:hAnsi="Times New Roman" w:cs="Times New Roman"/>
+                <w:color w:val="000000"/>
+                <w:sz w:val="24"/>
+                <w:szCs w:val="24"/>
+                <w:lang w:val="en-US"/>
+              </w:rPr>
+              <w:t>8</w:t>
             </w:r>
           </w:p>
         </w:tc>
@@ -498,25 +508,102 @@
           <w:szCs w:val="24"/>
           <w:lang w:val="en-US"/>
         </w:rPr>
-        <w:t xml:space="preserve">memahami </w:t>
-      </w:r>
-      <w:r>
-        <w:rPr>
-          <w:rFonts w:ascii="Times New Roman" w:hAnsi="Times New Roman" w:cs="Times New Roman"/>
-          <w:sz w:val="24"/>
-          <w:szCs w:val="24"/>
-          <w:lang w:val="en-US"/>
-        </w:rPr>
-        <w:t>pengertian</w:t>
-      </w:r>
-      <w:r>
-        <w:rPr>
-          <w:rFonts w:ascii="Times New Roman" w:hAnsi="Times New Roman" w:cs="Times New Roman"/>
-          <w:sz w:val="24"/>
-          <w:szCs w:val="24"/>
-          <w:lang w:val="en-US"/>
-        </w:rPr>
-        <w:t>, bagian-bagian,</w:t>
+        <w:t xml:space="preserve">memahami pengertian, bagian-bagian, </w:t>
+      </w:r>
+      <w:r>
+        <w:rPr>
+          <w:rFonts w:ascii="Times New Roman" w:hAnsi="Times New Roman" w:cs="Times New Roman"/>
+          <w:sz w:val="24"/>
+          <w:szCs w:val="24"/>
+          <w:lang w:val="en-US"/>
+        </w:rPr>
+        <w:t xml:space="preserve">tag yang ada di HTML, </w:t>
+      </w:r>
+    </w:p>
+    <w:p>
+      <w:pPr>
+        <w:rPr>
+          <w:rFonts w:ascii="Times New Roman" w:hAnsi="Times New Roman" w:cs="Times New Roman"/>
+          <w:sz w:val="24"/>
+          <w:szCs w:val="24"/>
+          <w:lang w:val="en-US"/>
+        </w:rPr>
+      </w:pPr>
+      <w:r>
+        <w:rPr>
+          <w:rFonts w:ascii="Times New Roman" w:hAnsi="Times New Roman" w:cs="Times New Roman"/>
+          <w:sz w:val="24"/>
+          <w:szCs w:val="24"/>
+          <w:lang w:val="en-US"/>
+        </w:rPr>
+        <w:t xml:space="preserve">    </w:t>
+      </w:r>
+      <w:r>
+        <w:rPr>
+          <w:rFonts w:ascii="Times New Roman" w:hAnsi="Times New Roman" w:cs="Times New Roman"/>
+          <w:sz w:val="24"/>
+          <w:szCs w:val="24"/>
+          <w:lang w:val="en-US"/>
+        </w:rPr>
+        <w:t>dan fungsi dari:</w:t>
+      </w:r>
+    </w:p>
+    <w:p>
+      <w:pPr>
+        <w:rPr>
+          <w:rFonts w:ascii="Times New Roman" w:hAnsi="Times New Roman" w:cs="Times New Roman"/>
+          <w:sz w:val="24"/>
+          <w:szCs w:val="24"/>
+          <w:lang w:val="en-US"/>
+        </w:rPr>
+      </w:pPr>
+      <w:r>
+        <w:rPr>
+          <w:rFonts w:ascii="Times New Roman" w:hAnsi="Times New Roman" w:cs="Times New Roman"/>
+          <w:sz w:val="24"/>
+          <w:szCs w:val="24"/>
+          <w:lang w:val="en-US"/>
+        </w:rPr>
+        <w:t xml:space="preserve">     -) Bahasa HTML (untuk menampilkan halaman web), </w:t>
+      </w:r>
+    </w:p>
+    <w:p>
+      <w:pPr>
+        <w:spacing w:after="0"/>
+        <w:rPr>
+          <w:rFonts w:ascii="Times New Roman" w:hAnsi="Times New Roman" w:cs="Times New Roman"/>
+          <w:sz w:val="24"/>
+          <w:szCs w:val="24"/>
+          <w:lang w:val="en-US"/>
+        </w:rPr>
+      </w:pPr>
+      <w:r>
+        <w:rPr>
+          <w:rFonts w:ascii="Times New Roman" w:hAnsi="Times New Roman" w:cs="Times New Roman"/>
+          <w:sz w:val="24"/>
+          <w:szCs w:val="24"/>
+          <w:lang w:val="en-US"/>
+        </w:rPr>
+        <w:t xml:space="preserve">     -) 2 Bagian pokok (Head: mulai dari yang ada diatas url, contohnya title. Body: yang akan </w:t>
+      </w:r>
+    </w:p>
+    <w:p>
+      <w:pPr>
+        <w:rPr>
+          <w:rFonts w:ascii="Times New Roman" w:hAnsi="Times New Roman" w:cs="Times New Roman"/>
+          <w:sz w:val="24"/>
+          <w:szCs w:val="24"/>
+          <w:lang w:val="en-US"/>
+        </w:rPr>
+      </w:pPr>
+      <w:r>
+        <w:rPr>
+          <w:rFonts w:ascii="Times New Roman" w:hAnsi="Times New Roman" w:cs="Times New Roman"/>
+          <w:sz w:val="24"/>
+          <w:szCs w:val="24"/>
+          <w:lang w:val="en-US"/>
+        </w:rPr>
+        <w:t xml:space="preserve">     </w:t>
       </w:r>
       <w:r>
         <w:rPr>
@@ -534,7 +621,494 @@
           <w:szCs w:val="24"/>
           <w:lang w:val="en-US"/>
         </w:rPr>
-        <w:t xml:space="preserve">tag yang ada di HTML, </w:t>
+        <w:t xml:space="preserve">   ditampilkan di dalam HTML, mulai dari yang ada di bawah url)</w:t>
+      </w:r>
+    </w:p>
+    <w:p>
+      <w:pPr>
+        <w:rPr>
+          <w:rFonts w:ascii="Times New Roman" w:hAnsi="Times New Roman" w:cs="Times New Roman"/>
+          <w:sz w:val="24"/>
+          <w:szCs w:val="24"/>
+          <w:lang w:val="en-US"/>
+        </w:rPr>
+      </w:pPr>
+      <w:r>
+        <w:rPr>
+          <w:rFonts w:ascii="Times New Roman" w:hAnsi="Times New Roman" w:cs="Times New Roman"/>
+          <w:sz w:val="24"/>
+          <w:szCs w:val="24"/>
+          <w:lang w:val="en-US"/>
+        </w:rPr>
+        <w:t xml:space="preserve">     -) Tag </w:t>
+      </w:r>
+      <w:r>
+        <w:rPr>
+          <w:rFonts w:ascii="Times New Roman" w:hAnsi="Times New Roman" w:cs="Times New Roman"/>
+          <w:sz w:val="24"/>
+          <w:szCs w:val="24"/>
+          <w:lang w:val="en-US"/>
+        </w:rPr>
+        <w:t>&lt;html&gt;</w:t>
+      </w:r>
+      <w:r>
+        <w:rPr>
+          <w:rFonts w:ascii="Times New Roman" w:hAnsi="Times New Roman" w:cs="Times New Roman"/>
+          <w:sz w:val="24"/>
+          <w:szCs w:val="24"/>
+          <w:lang w:val="en-US"/>
+        </w:rPr>
+        <w:t xml:space="preserve"> (</w:t>
+      </w:r>
+      <w:r>
+        <w:rPr>
+          <w:rFonts w:ascii="Times New Roman" w:hAnsi="Times New Roman" w:cs="Times New Roman"/>
+          <w:sz w:val="24"/>
+          <w:szCs w:val="24"/>
+          <w:lang w:val="en-US"/>
+        </w:rPr>
+        <w:t>ada html</w:t>
+      </w:r>
+      <w:r>
+        <w:rPr>
+          <w:rFonts w:ascii="Times New Roman" w:hAnsi="Times New Roman" w:cs="Times New Roman"/>
+          <w:sz w:val="24"/>
+          <w:szCs w:val="24"/>
+          <w:lang w:val="en-US"/>
+        </w:rPr>
+        <w:t xml:space="preserve"> open dan close</w:t>
+      </w:r>
+      <w:r>
+        <w:rPr>
+          <w:rFonts w:ascii="Times New Roman" w:hAnsi="Times New Roman" w:cs="Times New Roman"/>
+          <w:sz w:val="24"/>
+          <w:szCs w:val="24"/>
+          <w:lang w:val="en-US"/>
+        </w:rPr>
+        <w:t xml:space="preserve"> yang ditandai dengan garis miring</w:t>
+      </w:r>
+      <w:r>
+        <w:rPr>
+          <w:rFonts w:ascii="Times New Roman" w:hAnsi="Times New Roman" w:cs="Times New Roman"/>
+          <w:sz w:val="24"/>
+          <w:szCs w:val="24"/>
+          <w:lang w:val="en-US"/>
+        </w:rPr>
+        <w:t>)</w:t>
+      </w:r>
+    </w:p>
+    <w:p>
+      <w:pPr>
+        <w:spacing w:after="0"/>
+        <w:rPr>
+          <w:rFonts w:ascii="Times New Roman" w:hAnsi="Times New Roman" w:cs="Times New Roman"/>
+          <w:sz w:val="24"/>
+          <w:szCs w:val="24"/>
+          <w:lang w:val="en-US"/>
+        </w:rPr>
+      </w:pPr>
+      <w:r>
+        <w:rPr>
+          <w:rFonts w:ascii="Times New Roman" w:hAnsi="Times New Roman" w:cs="Times New Roman"/>
+          <w:sz w:val="24"/>
+          <w:szCs w:val="24"/>
+          <w:lang w:val="en-US"/>
+        </w:rPr>
+        <w:t xml:space="preserve">     -)</w:t>
+      </w:r>
+      <w:r>
+        <w:rPr>
+          <w:rFonts w:ascii="Times New Roman" w:hAnsi="Times New Roman" w:cs="Times New Roman"/>
+          <w:sz w:val="24"/>
+          <w:szCs w:val="24"/>
+          <w:lang w:val="en-US"/>
+        </w:rPr>
+        <w:t xml:space="preserve"> </w:t>
+      </w:r>
+      <w:r>
+        <w:rPr>
+          <w:rFonts w:ascii="Times New Roman" w:hAnsi="Times New Roman" w:cs="Times New Roman"/>
+          <w:sz w:val="24"/>
+          <w:szCs w:val="24"/>
+        </w:rPr>
+        <w:t>&lt;!DOCTYPE html&gt;</w:t>
+      </w:r>
+      <w:r>
+        <w:rPr>
+          <w:rFonts w:ascii="Times New Roman" w:hAnsi="Times New Roman" w:cs="Times New Roman"/>
+          <w:sz w:val="24"/>
+          <w:szCs w:val="24"/>
+          <w:lang w:val="en-US"/>
+        </w:rPr>
+        <w:t xml:space="preserve"> (</w:t>
+      </w:r>
+      <w:r>
+        <w:rPr>
+          <w:rFonts w:ascii="Times New Roman" w:hAnsi="Times New Roman" w:cs="Times New Roman"/>
+          <w:sz w:val="24"/>
+          <w:szCs w:val="24"/>
+          <w:lang w:val="en-US"/>
+        </w:rPr>
+        <w:t xml:space="preserve">Bagian yg paling atas pada VS Code untuk menandai file yg kita </w:t>
+      </w:r>
+    </w:p>
+    <w:p>
+      <w:pPr>
+        <w:rPr>
+          <w:rFonts w:ascii="Times New Roman" w:hAnsi="Times New Roman" w:cs="Times New Roman"/>
+          <w:sz w:val="24"/>
+          <w:szCs w:val="24"/>
+          <w:lang w:val="en-US"/>
+        </w:rPr>
+      </w:pPr>
+      <w:r>
+        <w:rPr>
+          <w:rFonts w:ascii="Times New Roman" w:hAnsi="Times New Roman" w:cs="Times New Roman"/>
+          <w:sz w:val="24"/>
+          <w:szCs w:val="24"/>
+          <w:lang w:val="en-US"/>
+        </w:rPr>
+        <w:t xml:space="preserve">     </w:t>
+      </w:r>
+      <w:r>
+        <w:rPr>
+          <w:rFonts w:ascii="Times New Roman" w:hAnsi="Times New Roman" w:cs="Times New Roman"/>
+          <w:sz w:val="24"/>
+          <w:szCs w:val="24"/>
+          <w:lang w:val="en-US"/>
+        </w:rPr>
+        <w:t xml:space="preserve"> </w:t>
+      </w:r>
+      <w:r>
+        <w:rPr>
+          <w:rFonts w:ascii="Times New Roman" w:hAnsi="Times New Roman" w:cs="Times New Roman"/>
+          <w:sz w:val="24"/>
+          <w:szCs w:val="24"/>
+          <w:lang w:val="en-US"/>
+        </w:rPr>
+        <w:t xml:space="preserve">   </w:t>
+      </w:r>
+      <w:r>
+        <w:rPr>
+          <w:rFonts w:ascii="Times New Roman" w:hAnsi="Times New Roman" w:cs="Times New Roman"/>
+          <w:sz w:val="24"/>
+          <w:szCs w:val="24"/>
+          <w:lang w:val="en-US"/>
+        </w:rPr>
+        <w:t>buat adalah menggunakan</w:t>
+      </w:r>
+      <w:r>
+        <w:rPr>
+          <w:rFonts w:ascii="Times New Roman" w:hAnsi="Times New Roman" w:cs="Times New Roman"/>
+          <w:sz w:val="24"/>
+          <w:szCs w:val="24"/>
+          <w:lang w:val="en-US"/>
+        </w:rPr>
+        <w:t xml:space="preserve"> HTML)</w:t>
+      </w:r>
+    </w:p>
+    <w:p>
+      <w:pPr>
+        <w:spacing w:after="0"/>
+        <w:rPr>
+          <w:rFonts w:ascii="Times New Roman" w:hAnsi="Times New Roman" w:cs="Times New Roman"/>
+          <w:sz w:val="24"/>
+          <w:szCs w:val="24"/>
+          <w:lang w:val="en-US"/>
+        </w:rPr>
+      </w:pPr>
+      <w:r>
+        <w:rPr>
+          <w:rFonts w:ascii="Times New Roman" w:hAnsi="Times New Roman" w:cs="Times New Roman"/>
+          <w:sz w:val="24"/>
+          <w:szCs w:val="24"/>
+          <w:lang w:val="en-US"/>
+        </w:rPr>
+        <w:t xml:space="preserve">     -) Fungsi </w:t>
+      </w:r>
+      <w:r>
+        <w:rPr>
+          <w:rFonts w:ascii="Times New Roman" w:hAnsi="Times New Roman" w:cs="Times New Roman"/>
+          <w:sz w:val="24"/>
+          <w:szCs w:val="24"/>
+          <w:lang w:val="en-US"/>
+        </w:rPr>
+        <w:t>L</w:t>
+      </w:r>
+      <w:r>
+        <w:rPr>
+          <w:rFonts w:ascii="Times New Roman" w:hAnsi="Times New Roman" w:cs="Times New Roman"/>
+          <w:sz w:val="24"/>
+          <w:szCs w:val="24"/>
+          <w:lang w:val="en-US"/>
+        </w:rPr>
+        <w:t xml:space="preserve">ive </w:t>
+      </w:r>
+      <w:r>
+        <w:rPr>
+          <w:rFonts w:ascii="Times New Roman" w:hAnsi="Times New Roman" w:cs="Times New Roman"/>
+          <w:sz w:val="24"/>
+          <w:szCs w:val="24"/>
+          <w:lang w:val="en-US"/>
+        </w:rPr>
+        <w:t>S</w:t>
+      </w:r>
+      <w:r>
+        <w:rPr>
+          <w:rFonts w:ascii="Times New Roman" w:hAnsi="Times New Roman" w:cs="Times New Roman"/>
+          <w:sz w:val="24"/>
+          <w:szCs w:val="24"/>
+          <w:lang w:val="en-US"/>
+        </w:rPr>
+        <w:t xml:space="preserve">erver (agar tidak perlu refresh untuk menampilkan pembaruan) seperti </w:t>
+      </w:r>
+    </w:p>
+    <w:p>
+      <w:pPr>
+        <w:rPr>
+          <w:rFonts w:ascii="Times New Roman" w:hAnsi="Times New Roman" w:cs="Times New Roman"/>
+          <w:sz w:val="24"/>
+          <w:szCs w:val="24"/>
+          <w:lang w:val="en-US"/>
+        </w:rPr>
+      </w:pPr>
+      <w:r>
+        <w:rPr>
+          <w:rFonts w:ascii="Times New Roman" w:hAnsi="Times New Roman" w:cs="Times New Roman"/>
+          <w:sz w:val="24"/>
+          <w:szCs w:val="24"/>
+          <w:lang w:val="en-US"/>
+        </w:rPr>
+        <w:t xml:space="preserve">         </w:t>
+      </w:r>
+      <w:r>
+        <w:rPr>
+          <w:rFonts w:ascii="Times New Roman" w:hAnsi="Times New Roman" w:cs="Times New Roman"/>
+          <w:sz w:val="24"/>
+          <w:szCs w:val="24"/>
+          <w:lang w:val="en-US"/>
+        </w:rPr>
+        <w:t>yang sudah dijelaskan pada video minggu lalu</w:t>
+      </w:r>
+    </w:p>
+    <w:p>
+      <w:pPr>
+        <w:rPr>
+          <w:rFonts w:ascii="Times New Roman" w:hAnsi="Times New Roman" w:cs="Times New Roman"/>
+          <w:sz w:val="24"/>
+          <w:szCs w:val="24"/>
+          <w:lang w:val="en-US"/>
+        </w:rPr>
+      </w:pPr>
+      <w:r>
+        <w:rPr>
+          <w:rFonts w:ascii="Times New Roman" w:hAnsi="Times New Roman" w:cs="Times New Roman"/>
+          <w:sz w:val="24"/>
+          <w:szCs w:val="24"/>
+          <w:lang w:val="en-US"/>
+        </w:rPr>
+        <w:t xml:space="preserve">     -)</w:t>
+      </w:r>
+      <w:r>
+        <w:rPr>
+          <w:rFonts w:ascii="Times New Roman" w:hAnsi="Times New Roman" w:cs="Times New Roman"/>
+          <w:sz w:val="24"/>
+          <w:szCs w:val="24"/>
+          <w:lang w:val="en-US"/>
+        </w:rPr>
+        <w:t xml:space="preserve"> tag</w:t>
+      </w:r>
+      <w:r>
+        <w:rPr>
+          <w:rFonts w:ascii="Times New Roman" w:hAnsi="Times New Roman" w:cs="Times New Roman"/>
+          <w:sz w:val="24"/>
+          <w:szCs w:val="24"/>
+          <w:lang w:val="en-US"/>
+        </w:rPr>
+        <w:t xml:space="preserve"> </w:t>
+      </w:r>
+      <w:r>
+        <w:rPr>
+          <w:rFonts w:ascii="Times New Roman" w:hAnsi="Times New Roman" w:cs="Times New Roman"/>
+          <w:sz w:val="24"/>
+          <w:szCs w:val="24"/>
+          <w:lang w:val="en-US"/>
+        </w:rPr>
+        <w:t>&lt;</w:t>
+      </w:r>
+      <w:r>
+        <w:rPr>
+          <w:rFonts w:ascii="Times New Roman" w:hAnsi="Times New Roman" w:cs="Times New Roman"/>
+          <w:sz w:val="24"/>
+          <w:szCs w:val="24"/>
+          <w:lang w:val="en-US"/>
+        </w:rPr>
+        <w:t>img</w:t>
+      </w:r>
+      <w:r>
+        <w:rPr>
+          <w:rFonts w:ascii="Times New Roman" w:hAnsi="Times New Roman" w:cs="Times New Roman"/>
+          <w:sz w:val="24"/>
+          <w:szCs w:val="24"/>
+          <w:lang w:val="en-US"/>
+        </w:rPr>
+        <w:t xml:space="preserve">&gt; dan atributnya </w:t>
+      </w:r>
+      <w:r>
+        <w:rPr>
+          <w:rFonts w:ascii="Times New Roman" w:hAnsi="Times New Roman" w:cs="Times New Roman"/>
+          <w:sz w:val="24"/>
+          <w:szCs w:val="24"/>
+          <w:lang w:val="en-US"/>
+        </w:rPr>
+        <w:t>src (untuk menampilkan gambar)</w:t>
+      </w:r>
+    </w:p>
+    <w:p>
+      <w:pPr>
+        <w:rPr>
+          <w:rFonts w:ascii="Times New Roman" w:hAnsi="Times New Roman" w:cs="Times New Roman"/>
+          <w:sz w:val="24"/>
+          <w:szCs w:val="24"/>
+          <w:lang w:val="en-US"/>
+        </w:rPr>
+      </w:pPr>
+      <w:r>
+        <w:rPr>
+          <w:rFonts w:ascii="Times New Roman" w:hAnsi="Times New Roman" w:cs="Times New Roman"/>
+          <w:sz w:val="24"/>
+          <w:szCs w:val="24"/>
+          <w:lang w:val="en-US"/>
+        </w:rPr>
+        <w:t xml:space="preserve">     -) width (mengatur lebar)</w:t>
+      </w:r>
+    </w:p>
+    <w:p>
+      <w:pPr>
+        <w:spacing w:after="0"/>
+        <w:rPr>
+          <w:rFonts w:ascii="Times New Roman" w:hAnsi="Times New Roman" w:cs="Times New Roman"/>
+          <w:sz w:val="24"/>
+          <w:szCs w:val="24"/>
+          <w:lang w:val="en-US"/>
+        </w:rPr>
+      </w:pPr>
+      <w:r>
+        <w:rPr>
+          <w:rFonts w:ascii="Times New Roman" w:hAnsi="Times New Roman" w:cs="Times New Roman"/>
+          <w:sz w:val="24"/>
+          <w:szCs w:val="24"/>
+          <w:lang w:val="en-US"/>
+        </w:rPr>
+        <w:t xml:space="preserve">     -) </w:t>
+      </w:r>
+      <w:r>
+        <w:rPr>
+          <w:rFonts w:ascii="Times New Roman" w:hAnsi="Times New Roman" w:cs="Times New Roman"/>
+          <w:sz w:val="24"/>
+          <w:szCs w:val="24"/>
+          <w:lang w:val="en-US"/>
+        </w:rPr>
+        <w:t>&lt;</w:t>
+      </w:r>
+      <w:r>
+        <w:rPr>
+          <w:rFonts w:ascii="Times New Roman" w:hAnsi="Times New Roman" w:cs="Times New Roman"/>
+          <w:sz w:val="24"/>
+          <w:szCs w:val="24"/>
+          <w:lang w:val="en-US"/>
+        </w:rPr>
+        <w:t>h1</w:t>
+      </w:r>
+      <w:r>
+        <w:rPr>
+          <w:rFonts w:ascii="Times New Roman" w:hAnsi="Times New Roman" w:cs="Times New Roman"/>
+          <w:sz w:val="24"/>
+          <w:szCs w:val="24"/>
+          <w:lang w:val="en-US"/>
+        </w:rPr>
+        <w:t>&gt;</w:t>
+      </w:r>
+      <w:r>
+        <w:rPr>
+          <w:rFonts w:ascii="Times New Roman" w:hAnsi="Times New Roman" w:cs="Times New Roman"/>
+          <w:sz w:val="24"/>
+          <w:szCs w:val="24"/>
+          <w:lang w:val="en-US"/>
+        </w:rPr>
+        <w:t xml:space="preserve"> (judul), </w:t>
+      </w:r>
+      <w:r>
+        <w:rPr>
+          <w:rFonts w:ascii="Times New Roman" w:hAnsi="Times New Roman" w:cs="Times New Roman"/>
+          <w:sz w:val="24"/>
+          <w:szCs w:val="24"/>
+          <w:lang w:val="en-US"/>
+        </w:rPr>
+        <w:t>&lt;</w:t>
+      </w:r>
+      <w:r>
+        <w:rPr>
+          <w:rFonts w:ascii="Times New Roman" w:hAnsi="Times New Roman" w:cs="Times New Roman"/>
+          <w:sz w:val="24"/>
+          <w:szCs w:val="24"/>
+          <w:lang w:val="en-US"/>
+        </w:rPr>
+        <w:t>h2</w:t>
+      </w:r>
+      <w:r>
+        <w:rPr>
+          <w:rFonts w:ascii="Times New Roman" w:hAnsi="Times New Roman" w:cs="Times New Roman"/>
+          <w:sz w:val="24"/>
+          <w:szCs w:val="24"/>
+          <w:lang w:val="en-US"/>
+        </w:rPr>
+        <w:t>&gt;</w:t>
+      </w:r>
+      <w:r>
+        <w:rPr>
+          <w:rFonts w:ascii="Times New Roman" w:hAnsi="Times New Roman" w:cs="Times New Roman"/>
+          <w:sz w:val="24"/>
+          <w:szCs w:val="24"/>
+          <w:lang w:val="en-US"/>
+        </w:rPr>
+        <w:t xml:space="preserve"> (sub judul), </w:t>
+      </w:r>
+      <w:r>
+        <w:rPr>
+          <w:rFonts w:ascii="Times New Roman" w:hAnsi="Times New Roman" w:cs="Times New Roman"/>
+          <w:sz w:val="24"/>
+          <w:szCs w:val="24"/>
+          <w:lang w:val="en-US"/>
+        </w:rPr>
+        <w:t>&lt;</w:t>
+      </w:r>
+      <w:r>
+        <w:rPr>
+          <w:rFonts w:ascii="Times New Roman" w:hAnsi="Times New Roman" w:cs="Times New Roman"/>
+          <w:sz w:val="24"/>
+          <w:szCs w:val="24"/>
+          <w:lang w:val="en-US"/>
+        </w:rPr>
+        <w:t>h3</w:t>
+      </w:r>
+      <w:r>
+        <w:rPr>
+          <w:rFonts w:ascii="Times New Roman" w:hAnsi="Times New Roman" w:cs="Times New Roman"/>
+          <w:sz w:val="24"/>
+          <w:szCs w:val="24"/>
+          <w:lang w:val="en-US"/>
+        </w:rPr>
+        <w:t>&gt;</w:t>
+      </w:r>
+      <w:r>
+        <w:rPr>
+          <w:rFonts w:ascii="Times New Roman" w:hAnsi="Times New Roman" w:cs="Times New Roman"/>
+          <w:sz w:val="24"/>
+          <w:szCs w:val="24"/>
+          <w:lang w:val="en-US"/>
+        </w:rPr>
+        <w:t xml:space="preserve"> (sama bisa untuk subjudul hanya saja ukurannya </w:t>
       </w:r>
     </w:p>
     <w:p>
@@ -562,80 +1136,650 @@
           <w:szCs w:val="24"/>
           <w:lang w:val="en-US"/>
         </w:rPr>
-        <w:t>dan fungsi dari</w:t>
-      </w:r>
-      <w:r>
-        <w:rPr>
-          <w:rFonts w:ascii="Times New Roman" w:hAnsi="Times New Roman" w:cs="Times New Roman"/>
-          <w:sz w:val="24"/>
-          <w:szCs w:val="24"/>
-          <w:lang w:val="en-US"/>
-        </w:rPr>
-        <w:t>:</w:t>
-      </w:r>
-    </w:p>
-    <w:p>
-      <w:pPr>
-        <w:rPr>
-          <w:rFonts w:ascii="Times New Roman" w:hAnsi="Times New Roman" w:cs="Times New Roman"/>
-          <w:sz w:val="24"/>
-          <w:szCs w:val="24"/>
-          <w:lang w:val="en-US"/>
-        </w:rPr>
-      </w:pPr>
-      <w:r>
-        <w:rPr>
-          <w:rFonts w:ascii="Times New Roman" w:hAnsi="Times New Roman" w:cs="Times New Roman"/>
-          <w:sz w:val="24"/>
-          <w:szCs w:val="24"/>
-          <w:lang w:val="en-US"/>
-        </w:rPr>
-        <w:t xml:space="preserve">     -) B</w:t>
-      </w:r>
-      <w:r>
-        <w:rPr>
-          <w:rFonts w:ascii="Times New Roman" w:hAnsi="Times New Roman" w:cs="Times New Roman"/>
-          <w:sz w:val="24"/>
-          <w:szCs w:val="24"/>
-          <w:lang w:val="en-US"/>
-        </w:rPr>
-        <w:t>ahasa HTML (u</w:t>
-      </w:r>
-      <w:r>
-        <w:rPr>
-          <w:rFonts w:ascii="Times New Roman" w:hAnsi="Times New Roman" w:cs="Times New Roman"/>
-          <w:sz w:val="24"/>
-          <w:szCs w:val="24"/>
-          <w:lang w:val="en-US"/>
-        </w:rPr>
-        <w:t>n</w:t>
-      </w:r>
-      <w:r>
-        <w:rPr>
-          <w:rFonts w:ascii="Times New Roman" w:hAnsi="Times New Roman" w:cs="Times New Roman"/>
-          <w:sz w:val="24"/>
-          <w:szCs w:val="24"/>
-          <w:lang w:val="en-US"/>
-        </w:rPr>
-        <w:t>t</w:t>
-      </w:r>
-      <w:r>
-        <w:rPr>
-          <w:rFonts w:ascii="Times New Roman" w:hAnsi="Times New Roman" w:cs="Times New Roman"/>
-          <w:sz w:val="24"/>
-          <w:szCs w:val="24"/>
-          <w:lang w:val="en-US"/>
-        </w:rPr>
-        <w:t>u</w:t>
-      </w:r>
-      <w:r>
-        <w:rPr>
-          <w:rFonts w:ascii="Times New Roman" w:hAnsi="Times New Roman" w:cs="Times New Roman"/>
-          <w:sz w:val="24"/>
-          <w:szCs w:val="24"/>
-          <w:lang w:val="en-US"/>
-        </w:rPr>
-        <w:t>k menampilkan halaman web)</w:t>
+        <w:t xml:space="preserve"> </w:t>
+      </w:r>
+      <w:r>
+        <w:rPr>
+          <w:rFonts w:ascii="Times New Roman" w:hAnsi="Times New Roman" w:cs="Times New Roman"/>
+          <w:sz w:val="24"/>
+          <w:szCs w:val="24"/>
+          <w:lang w:val="en-US"/>
+        </w:rPr>
+        <w:t xml:space="preserve">    </w:t>
+      </w:r>
+      <w:r>
+        <w:rPr>
+          <w:rFonts w:ascii="Times New Roman" w:hAnsi="Times New Roman" w:cs="Times New Roman"/>
+          <w:sz w:val="24"/>
+          <w:szCs w:val="24"/>
+          <w:lang w:val="en-US"/>
+        </w:rPr>
+        <w:t>lebih kecil)</w:t>
+      </w:r>
+    </w:p>
+    <w:p>
+      <w:pPr>
+        <w:spacing w:after="0"/>
+        <w:rPr>
+          <w:rFonts w:ascii="Times New Roman" w:hAnsi="Times New Roman" w:cs="Times New Roman"/>
+          <w:sz w:val="24"/>
+          <w:szCs w:val="24"/>
+          <w:lang w:val="en-US"/>
+        </w:rPr>
+      </w:pPr>
+      <w:r>
+        <w:rPr>
+          <w:rFonts w:ascii="Times New Roman" w:hAnsi="Times New Roman" w:cs="Times New Roman"/>
+          <w:sz w:val="24"/>
+          <w:szCs w:val="24"/>
+          <w:lang w:val="en-US"/>
+        </w:rPr>
+        <w:t xml:space="preserve">     -) </w:t>
+      </w:r>
+      <w:r>
+        <w:rPr>
+          <w:rFonts w:ascii="Times New Roman" w:hAnsi="Times New Roman" w:cs="Times New Roman"/>
+          <w:sz w:val="24"/>
+          <w:szCs w:val="24"/>
+          <w:lang w:val="en-US"/>
+        </w:rPr>
+        <w:t>&lt;</w:t>
+      </w:r>
+      <w:r>
+        <w:rPr>
+          <w:rFonts w:ascii="Times New Roman" w:hAnsi="Times New Roman" w:cs="Times New Roman"/>
+          <w:sz w:val="24"/>
+          <w:szCs w:val="24"/>
+          <w:lang w:val="en-US"/>
+        </w:rPr>
+        <w:t>ul</w:t>
+      </w:r>
+      <w:r>
+        <w:rPr>
+          <w:rFonts w:ascii="Times New Roman" w:hAnsi="Times New Roman" w:cs="Times New Roman"/>
+          <w:sz w:val="24"/>
+          <w:szCs w:val="24"/>
+          <w:lang w:val="en-US"/>
+        </w:rPr>
+        <w:t>&gt;</w:t>
+      </w:r>
+      <w:r>
+        <w:rPr>
+          <w:rFonts w:ascii="Times New Roman" w:hAnsi="Times New Roman" w:cs="Times New Roman"/>
+          <w:sz w:val="24"/>
+          <w:szCs w:val="24"/>
+          <w:lang w:val="en-US"/>
+        </w:rPr>
+        <w:t xml:space="preserve"> (unordered lists: tidak berurutan), </w:t>
+      </w:r>
+      <w:r>
+        <w:rPr>
+          <w:rFonts w:ascii="Times New Roman" w:hAnsi="Times New Roman" w:cs="Times New Roman"/>
+          <w:sz w:val="24"/>
+          <w:szCs w:val="24"/>
+          <w:lang w:val="en-US"/>
+        </w:rPr>
+        <w:t>&lt;</w:t>
+      </w:r>
+      <w:r>
+        <w:rPr>
+          <w:rFonts w:ascii="Times New Roman" w:hAnsi="Times New Roman" w:cs="Times New Roman"/>
+          <w:sz w:val="24"/>
+          <w:szCs w:val="24"/>
+          <w:lang w:val="en-US"/>
+        </w:rPr>
+        <w:t>li</w:t>
+      </w:r>
+      <w:r>
+        <w:rPr>
+          <w:rFonts w:ascii="Times New Roman" w:hAnsi="Times New Roman" w:cs="Times New Roman"/>
+          <w:sz w:val="24"/>
+          <w:szCs w:val="24"/>
+          <w:lang w:val="en-US"/>
+        </w:rPr>
+        <w:t>&gt;</w:t>
+      </w:r>
+      <w:r>
+        <w:rPr>
+          <w:rFonts w:ascii="Times New Roman" w:hAnsi="Times New Roman" w:cs="Times New Roman"/>
+          <w:sz w:val="24"/>
+          <w:szCs w:val="24"/>
+          <w:lang w:val="en-US"/>
+        </w:rPr>
+        <w:t xml:space="preserve"> (element list: isi dari ul/ol), </w:t>
+      </w:r>
+      <w:r>
+        <w:rPr>
+          <w:rFonts w:ascii="Times New Roman" w:hAnsi="Times New Roman" w:cs="Times New Roman"/>
+          <w:sz w:val="24"/>
+          <w:szCs w:val="24"/>
+          <w:lang w:val="en-US"/>
+        </w:rPr>
+        <w:t>&lt;</w:t>
+      </w:r>
+      <w:r>
+        <w:rPr>
+          <w:rFonts w:ascii="Times New Roman" w:hAnsi="Times New Roman" w:cs="Times New Roman"/>
+          <w:sz w:val="24"/>
+          <w:szCs w:val="24"/>
+          <w:lang w:val="en-US"/>
+        </w:rPr>
+        <w:t>ol</w:t>
+      </w:r>
+      <w:r>
+        <w:rPr>
+          <w:rFonts w:ascii="Times New Roman" w:hAnsi="Times New Roman" w:cs="Times New Roman"/>
+          <w:sz w:val="24"/>
+          <w:szCs w:val="24"/>
+          <w:lang w:val="en-US"/>
+        </w:rPr>
+        <w:t>&gt;</w:t>
+      </w:r>
+      <w:r>
+        <w:rPr>
+          <w:rFonts w:ascii="Times New Roman" w:hAnsi="Times New Roman" w:cs="Times New Roman"/>
+          <w:sz w:val="24"/>
+          <w:szCs w:val="24"/>
+          <w:lang w:val="en-US"/>
+        </w:rPr>
+        <w:t xml:space="preserve"> (ordered </w:t>
+      </w:r>
+    </w:p>
+    <w:p>
+      <w:pPr>
+        <w:rPr>
+          <w:rFonts w:ascii="Times New Roman" w:hAnsi="Times New Roman" w:cs="Times New Roman"/>
+          <w:sz w:val="24"/>
+          <w:szCs w:val="24"/>
+          <w:lang w:val="en-US"/>
+        </w:rPr>
+      </w:pPr>
+      <w:r>
+        <w:rPr>
+          <w:rFonts w:ascii="Times New Roman" w:hAnsi="Times New Roman" w:cs="Times New Roman"/>
+          <w:sz w:val="24"/>
+          <w:szCs w:val="24"/>
+          <w:lang w:val="en-US"/>
+        </w:rPr>
+        <w:t xml:space="preserve">        </w:t>
+      </w:r>
+      <w:r>
+        <w:rPr>
+          <w:rFonts w:ascii="Times New Roman" w:hAnsi="Times New Roman" w:cs="Times New Roman"/>
+          <w:sz w:val="24"/>
+          <w:szCs w:val="24"/>
+          <w:lang w:val="en-US"/>
+        </w:rPr>
+        <w:t>list: berurutan)</w:t>
+      </w:r>
+    </w:p>
+    <w:p>
+      <w:pPr>
+        <w:spacing w:after="0"/>
+        <w:rPr>
+          <w:rFonts w:ascii="Times New Roman" w:hAnsi="Times New Roman" w:cs="Times New Roman"/>
+          <w:sz w:val="24"/>
+          <w:szCs w:val="24"/>
+          <w:lang w:val="en-US"/>
+        </w:rPr>
+      </w:pPr>
+      <w:r>
+        <w:rPr>
+          <w:rFonts w:ascii="Times New Roman" w:hAnsi="Times New Roman" w:cs="Times New Roman"/>
+          <w:sz w:val="24"/>
+          <w:szCs w:val="24"/>
+          <w:lang w:val="en-US"/>
+        </w:rPr>
+        <w:t xml:space="preserve">     -) </w:t>
+      </w:r>
+      <w:r>
+        <w:rPr>
+          <w:rFonts w:ascii="Times New Roman" w:hAnsi="Times New Roman" w:cs="Times New Roman"/>
+          <w:sz w:val="24"/>
+          <w:szCs w:val="24"/>
+          <w:lang w:val="en-US"/>
+        </w:rPr>
+        <w:t>&lt;</w:t>
+      </w:r>
+      <w:r>
+        <w:rPr>
+          <w:rFonts w:ascii="Times New Roman" w:hAnsi="Times New Roman" w:cs="Times New Roman"/>
+          <w:sz w:val="24"/>
+          <w:szCs w:val="24"/>
+          <w:lang w:val="en-US"/>
+        </w:rPr>
+        <w:t>title</w:t>
+      </w:r>
+      <w:r>
+        <w:rPr>
+          <w:rFonts w:ascii="Times New Roman" w:hAnsi="Times New Roman" w:cs="Times New Roman"/>
+          <w:sz w:val="24"/>
+          <w:szCs w:val="24"/>
+          <w:lang w:val="en-US"/>
+        </w:rPr>
+        <w:t xml:space="preserve">&gt; </w:t>
+      </w:r>
+      <w:r>
+        <w:rPr>
+          <w:rFonts w:ascii="Times New Roman" w:hAnsi="Times New Roman" w:cs="Times New Roman"/>
+          <w:sz w:val="24"/>
+          <w:szCs w:val="24"/>
+          <w:lang w:val="en-US"/>
+        </w:rPr>
+        <w:t xml:space="preserve">(merubah judul dari web yg digunakan di tab browser), </w:t>
+      </w:r>
+      <w:r>
+        <w:rPr>
+          <w:rFonts w:ascii="Times New Roman" w:hAnsi="Times New Roman" w:cs="Times New Roman"/>
+          <w:sz w:val="24"/>
+          <w:szCs w:val="24"/>
+          <w:lang w:val="en-US"/>
+        </w:rPr>
+        <w:t>&lt;</w:t>
+      </w:r>
+      <w:r>
+        <w:rPr>
+          <w:rFonts w:ascii="Times New Roman" w:hAnsi="Times New Roman" w:cs="Times New Roman"/>
+          <w:sz w:val="24"/>
+          <w:szCs w:val="24"/>
+          <w:lang w:val="en-US"/>
+        </w:rPr>
+        <w:t>hr</w:t>
+      </w:r>
+      <w:r>
+        <w:rPr>
+          <w:rFonts w:ascii="Times New Roman" w:hAnsi="Times New Roman" w:cs="Times New Roman"/>
+          <w:sz w:val="24"/>
+          <w:szCs w:val="24"/>
+          <w:lang w:val="en-US"/>
+        </w:rPr>
+        <w:t>&gt;</w:t>
+      </w:r>
+      <w:r>
+        <w:rPr>
+          <w:rFonts w:ascii="Times New Roman" w:hAnsi="Times New Roman" w:cs="Times New Roman"/>
+          <w:sz w:val="24"/>
+          <w:szCs w:val="24"/>
+          <w:lang w:val="en-US"/>
+        </w:rPr>
+        <w:t xml:space="preserve"> (</w:t>
+      </w:r>
+      <w:r>
+        <w:rPr>
+          <w:rFonts w:ascii="Times New Roman" w:hAnsi="Times New Roman" w:cs="Times New Roman"/>
+          <w:sz w:val="24"/>
+          <w:szCs w:val="24"/>
+          <w:lang w:val="en-US"/>
+        </w:rPr>
+        <w:t xml:space="preserve">horizontal </w:t>
+      </w:r>
+    </w:p>
+    <w:p>
+      <w:pPr>
+        <w:spacing w:after="0"/>
+        <w:rPr>
+          <w:rFonts w:ascii="Times New Roman" w:hAnsi="Times New Roman" w:cs="Times New Roman"/>
+          <w:sz w:val="24"/>
+          <w:szCs w:val="24"/>
+          <w:lang w:val="en-US"/>
+        </w:rPr>
+      </w:pPr>
+      <w:r>
+        <w:rPr>
+          <w:rFonts w:ascii="Times New Roman" w:hAnsi="Times New Roman" w:cs="Times New Roman"/>
+          <w:sz w:val="24"/>
+          <w:szCs w:val="24"/>
+          <w:lang w:val="en-US"/>
+        </w:rPr>
+        <w:t xml:space="preserve">       </w:t>
+      </w:r>
+      <w:r>
+        <w:rPr>
+          <w:rFonts w:ascii="Times New Roman" w:hAnsi="Times New Roman" w:cs="Times New Roman"/>
+          <w:sz w:val="24"/>
+          <w:szCs w:val="24"/>
+          <w:lang w:val="en-US"/>
+        </w:rPr>
+        <w:t xml:space="preserve"> </w:t>
+      </w:r>
+      <w:r>
+        <w:rPr>
+          <w:rFonts w:ascii="Times New Roman" w:hAnsi="Times New Roman" w:cs="Times New Roman"/>
+          <w:sz w:val="24"/>
+          <w:szCs w:val="24"/>
+          <w:lang w:val="en-US"/>
+        </w:rPr>
+        <w:t xml:space="preserve"> </w:t>
+      </w:r>
+      <w:r>
+        <w:rPr>
+          <w:rFonts w:ascii="Times New Roman" w:hAnsi="Times New Roman" w:cs="Times New Roman"/>
+          <w:sz w:val="24"/>
+          <w:szCs w:val="24"/>
+          <w:lang w:val="en-US"/>
+        </w:rPr>
+        <w:t xml:space="preserve">rule/thematic break </w:t>
+      </w:r>
+      <w:r>
+        <w:rPr>
+          <w:rFonts w:ascii="Times New Roman" w:hAnsi="Times New Roman" w:cs="Times New Roman"/>
+          <w:sz w:val="24"/>
+          <w:szCs w:val="24"/>
+          <w:lang w:val="en-US"/>
+        </w:rPr>
+        <w:t>untuk membuat</w:t>
+      </w:r>
+      <w:r>
+        <w:rPr>
+          <w:rFonts w:ascii="Times New Roman" w:hAnsi="Times New Roman" w:cs="Times New Roman"/>
+          <w:sz w:val="24"/>
+          <w:szCs w:val="24"/>
+          <w:lang w:val="en-US"/>
+        </w:rPr>
+        <w:t xml:space="preserve"> jeda yang biasanya berupa</w:t>
+      </w:r>
+      <w:r>
+        <w:rPr>
+          <w:rFonts w:ascii="Times New Roman" w:hAnsi="Times New Roman" w:cs="Times New Roman"/>
+          <w:sz w:val="24"/>
+          <w:szCs w:val="24"/>
+          <w:lang w:val="en-US"/>
+        </w:rPr>
+        <w:t xml:space="preserve"> garis), </w:t>
+      </w:r>
+      <w:r>
+        <w:rPr>
+          <w:rFonts w:ascii="Times New Roman" w:hAnsi="Times New Roman" w:cs="Times New Roman"/>
+          <w:sz w:val="24"/>
+          <w:szCs w:val="24"/>
+          <w:lang w:val="en-US"/>
+        </w:rPr>
+        <w:t>&lt;</w:t>
+      </w:r>
+      <w:r>
+        <w:rPr>
+          <w:rFonts w:ascii="Times New Roman" w:hAnsi="Times New Roman" w:cs="Times New Roman"/>
+          <w:sz w:val="24"/>
+          <w:szCs w:val="24"/>
+          <w:lang w:val="en-US"/>
+        </w:rPr>
+        <w:t>p</w:t>
+      </w:r>
+      <w:r>
+        <w:rPr>
+          <w:rFonts w:ascii="Times New Roman" w:hAnsi="Times New Roman" w:cs="Times New Roman"/>
+          <w:sz w:val="24"/>
+          <w:szCs w:val="24"/>
+          <w:lang w:val="en-US"/>
+        </w:rPr>
+        <w:t>&gt;</w:t>
+      </w:r>
+      <w:r>
+        <w:rPr>
+          <w:rFonts w:ascii="Times New Roman" w:hAnsi="Times New Roman" w:cs="Times New Roman"/>
+          <w:sz w:val="24"/>
+          <w:szCs w:val="24"/>
+          <w:lang w:val="en-US"/>
+        </w:rPr>
+        <w:t xml:space="preserve"> (</w:t>
+      </w:r>
+      <w:r>
+        <w:rPr>
+          <w:rFonts w:ascii="Times New Roman" w:hAnsi="Times New Roman" w:cs="Times New Roman"/>
+          <w:sz w:val="24"/>
+          <w:szCs w:val="24"/>
+          <w:lang w:val="en-US"/>
+        </w:rPr>
+        <w:t xml:space="preserve">paragraph </w:t>
+      </w:r>
+    </w:p>
+    <w:p>
+      <w:pPr>
+        <w:spacing w:after="0"/>
+        <w:rPr>
+          <w:rFonts w:ascii="Times New Roman" w:hAnsi="Times New Roman" w:cs="Times New Roman"/>
+          <w:sz w:val="24"/>
+          <w:szCs w:val="24"/>
+          <w:lang w:val="en-US"/>
+        </w:rPr>
+      </w:pPr>
+      <w:r>
+        <w:rPr>
+          <w:rFonts w:ascii="Times New Roman" w:hAnsi="Times New Roman" w:cs="Times New Roman"/>
+          <w:sz w:val="24"/>
+          <w:szCs w:val="24"/>
+          <w:lang w:val="en-US"/>
+        </w:rPr>
+        <w:t xml:space="preserve">      </w:t>
+      </w:r>
+      <w:r>
+        <w:rPr>
+          <w:rFonts w:ascii="Times New Roman" w:hAnsi="Times New Roman" w:cs="Times New Roman"/>
+          <w:sz w:val="24"/>
+          <w:szCs w:val="24"/>
+          <w:lang w:val="en-US"/>
+        </w:rPr>
+        <w:t xml:space="preserve"> </w:t>
+      </w:r>
+      <w:r>
+        <w:rPr>
+          <w:rFonts w:ascii="Times New Roman" w:hAnsi="Times New Roman" w:cs="Times New Roman"/>
+          <w:sz w:val="24"/>
+          <w:szCs w:val="24"/>
+          <w:lang w:val="en-US"/>
+        </w:rPr>
+        <w:t xml:space="preserve">  </w:t>
+      </w:r>
+      <w:r>
+        <w:rPr>
+          <w:rFonts w:ascii="Times New Roman" w:hAnsi="Times New Roman" w:cs="Times New Roman"/>
+          <w:sz w:val="24"/>
+          <w:szCs w:val="24"/>
+          <w:lang w:val="en-US"/>
+        </w:rPr>
+        <w:t xml:space="preserve">untuk menampilkan teks), </w:t>
+      </w:r>
+      <w:r>
+        <w:rPr>
+          <w:rFonts w:ascii="Times New Roman" w:hAnsi="Times New Roman" w:cs="Times New Roman"/>
+          <w:sz w:val="24"/>
+          <w:szCs w:val="24"/>
+          <w:lang w:val="en-US"/>
+        </w:rPr>
+        <w:t>&lt;</w:t>
+      </w:r>
+      <w:r>
+        <w:rPr>
+          <w:rFonts w:ascii="Times New Roman" w:hAnsi="Times New Roman" w:cs="Times New Roman"/>
+          <w:sz w:val="24"/>
+          <w:szCs w:val="24"/>
+          <w:lang w:val="en-US"/>
+        </w:rPr>
+        <w:t>br</w:t>
+      </w:r>
+      <w:r>
+        <w:rPr>
+          <w:rFonts w:ascii="Times New Roman" w:hAnsi="Times New Roman" w:cs="Times New Roman"/>
+          <w:sz w:val="24"/>
+          <w:szCs w:val="24"/>
+          <w:lang w:val="en-US"/>
+        </w:rPr>
+        <w:t>&gt;</w:t>
+      </w:r>
+      <w:r>
+        <w:rPr>
+          <w:rFonts w:ascii="Times New Roman" w:hAnsi="Times New Roman" w:cs="Times New Roman"/>
+          <w:sz w:val="24"/>
+          <w:szCs w:val="24"/>
+          <w:lang w:val="en-US"/>
+        </w:rPr>
+        <w:t xml:space="preserve"> (</w:t>
+      </w:r>
+      <w:r>
+        <w:rPr>
+          <w:rFonts w:ascii="Times New Roman" w:hAnsi="Times New Roman" w:cs="Times New Roman"/>
+          <w:sz w:val="24"/>
+          <w:szCs w:val="24"/>
+          <w:lang w:val="en-US"/>
+        </w:rPr>
+        <w:t xml:space="preserve">break </w:t>
+      </w:r>
+      <w:r>
+        <w:rPr>
+          <w:rFonts w:ascii="Times New Roman" w:hAnsi="Times New Roman" w:cs="Times New Roman"/>
+          <w:sz w:val="24"/>
+          <w:szCs w:val="24"/>
+          <w:lang w:val="en-US"/>
+        </w:rPr>
+        <w:t xml:space="preserve">untuk memberikan enter 1 baris), </w:t>
+      </w:r>
+      <w:r>
+        <w:rPr>
+          <w:rFonts w:ascii="Times New Roman" w:hAnsi="Times New Roman" w:cs="Times New Roman"/>
+          <w:sz w:val="24"/>
+          <w:szCs w:val="24"/>
+          <w:lang w:val="en-US"/>
+        </w:rPr>
+        <w:t>&lt;</w:t>
+      </w:r>
+      <w:r>
+        <w:rPr>
+          <w:rFonts w:ascii="Times New Roman" w:hAnsi="Times New Roman" w:cs="Times New Roman"/>
+          <w:sz w:val="24"/>
+          <w:szCs w:val="24"/>
+          <w:lang w:val="en-US"/>
+        </w:rPr>
+        <w:t>strong</w:t>
+      </w:r>
+      <w:r>
+        <w:rPr>
+          <w:rFonts w:ascii="Times New Roman" w:hAnsi="Times New Roman" w:cs="Times New Roman"/>
+          <w:sz w:val="24"/>
+          <w:szCs w:val="24"/>
+          <w:lang w:val="en-US"/>
+        </w:rPr>
+        <w:t>&gt;</w:t>
+      </w:r>
+      <w:r>
+        <w:rPr>
+          <w:rFonts w:ascii="Times New Roman" w:hAnsi="Times New Roman" w:cs="Times New Roman"/>
+          <w:sz w:val="24"/>
+          <w:szCs w:val="24"/>
+          <w:lang w:val="en-US"/>
+        </w:rPr>
+        <w:t xml:space="preserve"> </w:t>
+      </w:r>
+    </w:p>
+    <w:p>
+      <w:pPr>
+        <w:spacing w:after="0"/>
+        <w:rPr>
+          <w:rFonts w:ascii="Times New Roman" w:hAnsi="Times New Roman" w:cs="Times New Roman"/>
+          <w:sz w:val="24"/>
+          <w:szCs w:val="24"/>
+          <w:lang w:val="en-US"/>
+        </w:rPr>
+      </w:pPr>
+      <w:r>
+        <w:rPr>
+          <w:rFonts w:ascii="Times New Roman" w:hAnsi="Times New Roman" w:cs="Times New Roman"/>
+          <w:sz w:val="24"/>
+          <w:szCs w:val="24"/>
+          <w:lang w:val="en-US"/>
+        </w:rPr>
+        <w:t xml:space="preserve">      </w:t>
+      </w:r>
+      <w:r>
+        <w:rPr>
+          <w:rFonts w:ascii="Times New Roman" w:hAnsi="Times New Roman" w:cs="Times New Roman"/>
+          <w:sz w:val="24"/>
+          <w:szCs w:val="24"/>
+          <w:lang w:val="en-US"/>
+        </w:rPr>
+        <w:t xml:space="preserve"> </w:t>
+      </w:r>
+      <w:r>
+        <w:rPr>
+          <w:rFonts w:ascii="Times New Roman" w:hAnsi="Times New Roman" w:cs="Times New Roman"/>
+          <w:sz w:val="24"/>
+          <w:szCs w:val="24"/>
+          <w:lang w:val="en-US"/>
+        </w:rPr>
+        <w:t xml:space="preserve"> </w:t>
+      </w:r>
+      <w:r>
+        <w:rPr>
+          <w:rFonts w:ascii="Times New Roman" w:hAnsi="Times New Roman" w:cs="Times New Roman"/>
+          <w:sz w:val="24"/>
+          <w:szCs w:val="24"/>
+          <w:lang w:val="en-US"/>
+        </w:rPr>
+        <w:t xml:space="preserve"> </w:t>
+      </w:r>
+      <w:r>
+        <w:rPr>
+          <w:rFonts w:ascii="Times New Roman" w:hAnsi="Times New Roman" w:cs="Times New Roman"/>
+          <w:sz w:val="24"/>
+          <w:szCs w:val="24"/>
+          <w:lang w:val="en-US"/>
+        </w:rPr>
+        <w:t>(</w:t>
+      </w:r>
+      <w:proofErr w:type="gramStart"/>
+      <w:r>
+        <w:rPr>
+          <w:rFonts w:ascii="Times New Roman" w:hAnsi="Times New Roman" w:cs="Times New Roman"/>
+          <w:sz w:val="24"/>
+          <w:szCs w:val="24"/>
+          <w:lang w:val="en-US"/>
+        </w:rPr>
+        <w:t>untuk</w:t>
+      </w:r>
+      <w:proofErr w:type="gramEnd"/>
+      <w:r>
+        <w:rPr>
+          <w:rFonts w:ascii="Times New Roman" w:hAnsi="Times New Roman" w:cs="Times New Roman"/>
+          <w:sz w:val="24"/>
+          <w:szCs w:val="24"/>
+          <w:lang w:val="en-US"/>
+        </w:rPr>
+        <w:t xml:space="preserve"> memberikan efek bold), </w:t>
+      </w:r>
+      <w:r>
+        <w:rPr>
+          <w:rFonts w:ascii="Times New Roman" w:hAnsi="Times New Roman" w:cs="Times New Roman"/>
+          <w:sz w:val="24"/>
+          <w:szCs w:val="24"/>
+          <w:lang w:val="en-US"/>
+        </w:rPr>
+        <w:t>&lt;</w:t>
+      </w:r>
+      <w:r>
+        <w:rPr>
+          <w:rFonts w:ascii="Times New Roman" w:hAnsi="Times New Roman" w:cs="Times New Roman"/>
+          <w:sz w:val="24"/>
+          <w:szCs w:val="24"/>
+          <w:lang w:val="en-US"/>
+        </w:rPr>
+        <w:t>em</w:t>
+      </w:r>
+      <w:r>
+        <w:rPr>
+          <w:rFonts w:ascii="Times New Roman" w:hAnsi="Times New Roman" w:cs="Times New Roman"/>
+          <w:sz w:val="24"/>
+          <w:szCs w:val="24"/>
+          <w:lang w:val="en-US"/>
+        </w:rPr>
+        <w:t>&gt;</w:t>
+      </w:r>
+      <w:r>
+        <w:rPr>
+          <w:rFonts w:ascii="Times New Roman" w:hAnsi="Times New Roman" w:cs="Times New Roman"/>
+          <w:sz w:val="24"/>
+          <w:szCs w:val="24"/>
+          <w:lang w:val="en-US"/>
+        </w:rPr>
+        <w:t xml:space="preserve"> (memberikan efek italic/miring</w:t>
       </w:r>
       <w:r>
         <w:rPr>
@@ -646,6 +1790,40 @@
         </w:rPr>
         <w:t xml:space="preserve">, </w:t>
       </w:r>
+      <w:r>
+        <w:rPr>
+          <w:rFonts w:ascii="Times New Roman" w:hAnsi="Times New Roman" w:cs="Times New Roman"/>
+          <w:sz w:val="24"/>
+          <w:szCs w:val="24"/>
+        </w:rPr>
+        <w:t xml:space="preserve">tag </w:t>
+      </w:r>
+      <w:r>
+        <w:rPr>
+          <w:rFonts w:ascii="Times New Roman" w:hAnsi="Times New Roman" w:cs="Times New Roman"/>
+          <w:sz w:val="24"/>
+          <w:szCs w:val="24"/>
+          <w:lang w:val="en-US"/>
+        </w:rPr>
+        <w:t>e</w:t>
+      </w:r>
+      <w:r>
+        <w:rPr>
+          <w:rFonts w:ascii="Times New Roman" w:hAnsi="Times New Roman" w:cs="Times New Roman"/>
+          <w:sz w:val="24"/>
+          <w:szCs w:val="24"/>
+        </w:rPr>
+        <w:t>mphasized</w:t>
+      </w:r>
+      <w:r>
+        <w:rPr>
+          <w:rFonts w:ascii="Times New Roman" w:hAnsi="Times New Roman" w:cs="Times New Roman"/>
+          <w:sz w:val="24"/>
+          <w:szCs w:val="24"/>
+          <w:lang w:val="en-US"/>
+        </w:rPr>
+        <w:t xml:space="preserve"> </w:t>
+      </w:r>
     </w:p>
     <w:p>
       <w:pPr>
@@ -664,79 +1842,244 @@
           <w:szCs w:val="24"/>
           <w:lang w:val="en-US"/>
         </w:rPr>
-        <w:t xml:space="preserve">     -)</w:t>
-      </w:r>
-      <w:r>
-        <w:rPr>
-          <w:rFonts w:ascii="Times New Roman" w:hAnsi="Times New Roman" w:cs="Times New Roman"/>
-          <w:sz w:val="24"/>
-          <w:szCs w:val="24"/>
-          <w:lang w:val="en-US"/>
-        </w:rPr>
-        <w:t xml:space="preserve"> 2 B</w:t>
-      </w:r>
-      <w:r>
-        <w:rPr>
-          <w:rFonts w:ascii="Times New Roman" w:hAnsi="Times New Roman" w:cs="Times New Roman"/>
-          <w:sz w:val="24"/>
-          <w:szCs w:val="24"/>
-          <w:lang w:val="en-US"/>
-        </w:rPr>
-        <w:t>agian pokok (</w:t>
-      </w:r>
-      <w:r>
-        <w:rPr>
-          <w:rFonts w:ascii="Times New Roman" w:hAnsi="Times New Roman" w:cs="Times New Roman"/>
-          <w:sz w:val="24"/>
-          <w:szCs w:val="24"/>
-          <w:lang w:val="en-US"/>
-        </w:rPr>
-        <w:t>H</w:t>
-      </w:r>
-      <w:r>
-        <w:rPr>
-          <w:rFonts w:ascii="Times New Roman" w:hAnsi="Times New Roman" w:cs="Times New Roman"/>
-          <w:sz w:val="24"/>
-          <w:szCs w:val="24"/>
-          <w:lang w:val="en-US"/>
-        </w:rPr>
-        <w:t xml:space="preserve">ead: mulai dari yang ada diatas url, contohnya title. </w:t>
-      </w:r>
-      <w:r>
-        <w:rPr>
-          <w:rFonts w:ascii="Times New Roman" w:hAnsi="Times New Roman" w:cs="Times New Roman"/>
-          <w:sz w:val="24"/>
-          <w:szCs w:val="24"/>
-          <w:lang w:val="en-US"/>
-        </w:rPr>
-        <w:t>B</w:t>
-      </w:r>
-      <w:r>
-        <w:rPr>
-          <w:rFonts w:ascii="Times New Roman" w:hAnsi="Times New Roman" w:cs="Times New Roman"/>
-          <w:sz w:val="24"/>
-          <w:szCs w:val="24"/>
-          <w:lang w:val="en-US"/>
-        </w:rPr>
-        <w:t>ody: y</w:t>
-      </w:r>
-      <w:r>
-        <w:rPr>
-          <w:rFonts w:ascii="Times New Roman" w:hAnsi="Times New Roman" w:cs="Times New Roman"/>
-          <w:sz w:val="24"/>
-          <w:szCs w:val="24"/>
-          <w:lang w:val="en-US"/>
-        </w:rPr>
-        <w:t>an</w:t>
-      </w:r>
-      <w:r>
-        <w:rPr>
-          <w:rFonts w:ascii="Times New Roman" w:hAnsi="Times New Roman" w:cs="Times New Roman"/>
-          <w:sz w:val="24"/>
-          <w:szCs w:val="24"/>
-          <w:lang w:val="en-US"/>
-        </w:rPr>
-        <w:t xml:space="preserve">g akan </w:t>
+        <w:t xml:space="preserve">      </w:t>
+      </w:r>
+      <w:r>
+        <w:rPr>
+          <w:rFonts w:ascii="Times New Roman" w:hAnsi="Times New Roman" w:cs="Times New Roman"/>
+          <w:sz w:val="24"/>
+          <w:szCs w:val="24"/>
+          <w:lang w:val="en-US"/>
+        </w:rPr>
+        <w:t xml:space="preserve"> </w:t>
+      </w:r>
+      <w:r>
+        <w:rPr>
+          <w:rFonts w:ascii="Times New Roman" w:hAnsi="Times New Roman" w:cs="Times New Roman"/>
+          <w:sz w:val="24"/>
+          <w:szCs w:val="24"/>
+          <w:lang w:val="en-US"/>
+        </w:rPr>
+        <w:t xml:space="preserve">  </w:t>
+      </w:r>
+      <w:r>
+        <w:rPr>
+          <w:rFonts w:ascii="Times New Roman" w:hAnsi="Times New Roman" w:cs="Times New Roman"/>
+          <w:sz w:val="24"/>
+          <w:szCs w:val="24"/>
+          <w:lang w:val="en-US"/>
+        </w:rPr>
+        <w:t>ini dari segi fungsi lebih unggul dari &lt;i&gt; contohnya</w:t>
+      </w:r>
+      <w:r>
+        <w:rPr>
+          <w:rFonts w:ascii="Times New Roman" w:hAnsi="Times New Roman" w:cs="Times New Roman"/>
+          <w:sz w:val="24"/>
+          <w:szCs w:val="24"/>
+          <w:lang w:val="en-US"/>
+        </w:rPr>
+        <w:t xml:space="preserve"> untuk lebih menenkankan</w:t>
+      </w:r>
+      <w:r>
+        <w:rPr>
+          <w:rFonts w:ascii="Times New Roman" w:hAnsi="Times New Roman" w:cs="Times New Roman"/>
+          <w:sz w:val="24"/>
+          <w:szCs w:val="24"/>
+          <w:lang w:val="en-US"/>
+        </w:rPr>
+        <w:t xml:space="preserve"> </w:t>
+      </w:r>
+      <w:r>
+        <w:rPr>
+          <w:rFonts w:ascii="Times New Roman" w:hAnsi="Times New Roman" w:cs="Times New Roman"/>
+          <w:sz w:val="24"/>
+          <w:szCs w:val="24"/>
+          <w:lang w:val="en-US"/>
+        </w:rPr>
+        <w:t xml:space="preserve">teks </w:t>
+      </w:r>
+    </w:p>
+    <w:p>
+      <w:pPr>
+        <w:rPr>
+          <w:rFonts w:ascii="Times New Roman" w:hAnsi="Times New Roman" w:cs="Times New Roman"/>
+          <w:sz w:val="24"/>
+          <w:szCs w:val="24"/>
+          <w:lang w:val="en-US"/>
+        </w:rPr>
+      </w:pPr>
+      <w:r>
+        <w:rPr>
+          <w:rFonts w:ascii="Times New Roman" w:hAnsi="Times New Roman" w:cs="Times New Roman"/>
+          <w:sz w:val="24"/>
+          <w:szCs w:val="24"/>
+          <w:lang w:val="en-US"/>
+        </w:rPr>
+        <w:t xml:space="preserve">        </w:t>
+      </w:r>
+      <w:r>
+        <w:rPr>
+          <w:rFonts w:ascii="Times New Roman" w:hAnsi="Times New Roman" w:cs="Times New Roman"/>
+          <w:sz w:val="24"/>
+          <w:szCs w:val="24"/>
+          <w:lang w:val="en-US"/>
+        </w:rPr>
+        <w:t xml:space="preserve"> </w:t>
+      </w:r>
+      <w:r>
+        <w:rPr>
+          <w:rFonts w:ascii="Times New Roman" w:hAnsi="Times New Roman" w:cs="Times New Roman"/>
+          <w:sz w:val="24"/>
+          <w:szCs w:val="24"/>
+          <w:lang w:val="en-US"/>
+        </w:rPr>
+        <w:t xml:space="preserve">tersebut serta dapat </w:t>
+      </w:r>
+      <w:r>
+        <w:rPr>
+          <w:rFonts w:ascii="Times New Roman" w:hAnsi="Times New Roman" w:cs="Times New Roman"/>
+          <w:sz w:val="24"/>
+          <w:szCs w:val="24"/>
+          <w:lang w:val="en-US"/>
+        </w:rPr>
+        <w:t>meningkat nilai SEO</w:t>
+      </w:r>
+      <w:r>
+        <w:rPr>
+          <w:rFonts w:ascii="Times New Roman" w:hAnsi="Times New Roman" w:cs="Times New Roman"/>
+          <w:sz w:val="24"/>
+          <w:szCs w:val="24"/>
+          <w:lang w:val="en-US"/>
+        </w:rPr>
+        <w:t xml:space="preserve"> artikel</w:t>
+      </w:r>
+      <w:r>
+        <w:rPr>
+          <w:rFonts w:ascii="Times New Roman" w:hAnsi="Times New Roman" w:cs="Times New Roman"/>
+          <w:sz w:val="24"/>
+          <w:szCs w:val="24"/>
+          <w:lang w:val="en-US"/>
+        </w:rPr>
+        <w:t>)</w:t>
+      </w:r>
+    </w:p>
+    <w:p>
+      <w:pPr>
+        <w:spacing w:after="0"/>
+        <w:rPr>
+          <w:rFonts w:ascii="Times New Roman" w:hAnsi="Times New Roman" w:cs="Times New Roman"/>
+          <w:sz w:val="24"/>
+          <w:szCs w:val="24"/>
+          <w:lang w:val="en-US"/>
+        </w:rPr>
+      </w:pPr>
+      <w:r>
+        <w:rPr>
+          <w:rFonts w:ascii="Times New Roman" w:hAnsi="Times New Roman" w:cs="Times New Roman"/>
+          <w:sz w:val="24"/>
+          <w:szCs w:val="24"/>
+          <w:lang w:val="en-US"/>
+        </w:rPr>
+        <w:t xml:space="preserve">     -) </w:t>
+      </w:r>
+      <w:r>
+        <w:rPr>
+          <w:rFonts w:ascii="Times New Roman" w:hAnsi="Times New Roman" w:cs="Times New Roman"/>
+          <w:sz w:val="24"/>
+          <w:szCs w:val="24"/>
+          <w:lang w:val="en-US"/>
+        </w:rPr>
+        <w:t>&lt;</w:t>
+      </w:r>
+      <w:r>
+        <w:rPr>
+          <w:rFonts w:ascii="Times New Roman" w:hAnsi="Times New Roman" w:cs="Times New Roman"/>
+          <w:sz w:val="24"/>
+          <w:szCs w:val="24"/>
+          <w:lang w:val="en-US"/>
+        </w:rPr>
+        <w:t>sup</w:t>
+      </w:r>
+      <w:r>
+        <w:rPr>
+          <w:rFonts w:ascii="Times New Roman" w:hAnsi="Times New Roman" w:cs="Times New Roman"/>
+          <w:sz w:val="24"/>
+          <w:szCs w:val="24"/>
+          <w:lang w:val="en-US"/>
+        </w:rPr>
+        <w:t xml:space="preserve">&gt; </w:t>
+      </w:r>
+      <w:r>
+        <w:rPr>
+          <w:rFonts w:ascii="Times New Roman" w:hAnsi="Times New Roman" w:cs="Times New Roman"/>
+          <w:sz w:val="24"/>
+          <w:szCs w:val="24"/>
+          <w:lang w:val="en-US"/>
+        </w:rPr>
+        <w:t>(untuk menaikan</w:t>
+      </w:r>
+      <w:r>
+        <w:rPr>
+          <w:rFonts w:ascii="Times New Roman" w:hAnsi="Times New Roman" w:cs="Times New Roman"/>
+          <w:sz w:val="24"/>
+          <w:szCs w:val="24"/>
+          <w:lang w:val="en-US"/>
+        </w:rPr>
+        <w:t xml:space="preserve"> karakter dari baris nya) dan &lt;</w:t>
+      </w:r>
+      <w:r>
+        <w:rPr>
+          <w:rFonts w:ascii="Times New Roman" w:hAnsi="Times New Roman" w:cs="Times New Roman"/>
+          <w:sz w:val="24"/>
+          <w:szCs w:val="24"/>
+          <w:lang w:val="en-US"/>
+        </w:rPr>
+        <w:t>sub</w:t>
+      </w:r>
+      <w:r>
+        <w:rPr>
+          <w:rFonts w:ascii="Times New Roman" w:hAnsi="Times New Roman" w:cs="Times New Roman"/>
+          <w:sz w:val="24"/>
+          <w:szCs w:val="24"/>
+          <w:lang w:val="en-US"/>
+        </w:rPr>
+        <w:t>&gt;</w:t>
+      </w:r>
+      <w:r>
+        <w:rPr>
+          <w:rFonts w:ascii="Times New Roman" w:hAnsi="Times New Roman" w:cs="Times New Roman"/>
+          <w:sz w:val="24"/>
+          <w:szCs w:val="24"/>
+          <w:lang w:val="en-US"/>
+        </w:rPr>
+        <w:t xml:space="preserve"> (untuk</w:t>
+      </w:r>
+      <w:r>
+        <w:rPr>
+          <w:rFonts w:ascii="Times New Roman" w:hAnsi="Times New Roman" w:cs="Times New Roman"/>
+          <w:sz w:val="24"/>
+          <w:szCs w:val="24"/>
+          <w:lang w:val="en-US"/>
+        </w:rPr>
+        <w:t xml:space="preserve"> </w:t>
+      </w:r>
+      <w:r>
+        <w:rPr>
+          <w:rFonts w:ascii="Times New Roman" w:hAnsi="Times New Roman" w:cs="Times New Roman"/>
+          <w:sz w:val="24"/>
+          <w:szCs w:val="24"/>
+          <w:lang w:val="en-US"/>
+        </w:rPr>
+        <w:t>menurunkan karakter</w:t>
+      </w:r>
+      <w:r>
+        <w:rPr>
+          <w:rFonts w:ascii="Times New Roman" w:hAnsi="Times New Roman" w:cs="Times New Roman"/>
+          <w:sz w:val="24"/>
+          <w:szCs w:val="24"/>
+          <w:lang w:val="en-US"/>
+        </w:rPr>
+        <w:t xml:space="preserve"> </w:t>
       </w:r>
     </w:p>
     <w:p>
@@ -773,1565 +2116,7 @@
           <w:szCs w:val="24"/>
           <w:lang w:val="en-US"/>
         </w:rPr>
-        <w:t xml:space="preserve">   ditampilkan di dalam HTML, mulai dari yang ada di bawah url)</w:t>
-      </w:r>
-    </w:p>
-    <w:p>
-      <w:pPr>
-        <w:rPr>
-          <w:rFonts w:ascii="Times New Roman" w:hAnsi="Times New Roman" w:cs="Times New Roman"/>
-          <w:sz w:val="24"/>
-          <w:szCs w:val="24"/>
-          <w:lang w:val="en-US"/>
-        </w:rPr>
-      </w:pPr>
-      <w:r>
-        <w:rPr>
-          <w:rFonts w:ascii="Times New Roman" w:hAnsi="Times New Roman" w:cs="Times New Roman"/>
-          <w:sz w:val="24"/>
-          <w:szCs w:val="24"/>
-          <w:lang w:val="en-US"/>
-        </w:rPr>
-        <w:t xml:space="preserve">     -)</w:t>
-      </w:r>
-      <w:r>
-        <w:rPr>
-          <w:rFonts w:ascii="Times New Roman" w:hAnsi="Times New Roman" w:cs="Times New Roman"/>
-          <w:sz w:val="24"/>
-          <w:szCs w:val="24"/>
-          <w:lang w:val="en-US"/>
-        </w:rPr>
-        <w:t xml:space="preserve"> </w:t>
-      </w:r>
-      <w:r>
-        <w:rPr>
-          <w:rFonts w:ascii="Times New Roman" w:hAnsi="Times New Roman" w:cs="Times New Roman"/>
-          <w:sz w:val="24"/>
-          <w:szCs w:val="24"/>
-          <w:lang w:val="en-US"/>
-        </w:rPr>
-        <w:t xml:space="preserve">Tag </w:t>
-      </w:r>
-      <w:r>
-        <w:rPr>
-          <w:rFonts w:ascii="Times New Roman" w:hAnsi="Times New Roman" w:cs="Times New Roman"/>
-          <w:sz w:val="24"/>
-          <w:szCs w:val="24"/>
-          <w:lang w:val="en-US"/>
-        </w:rPr>
-        <w:t>&lt;html&gt;</w:t>
-      </w:r>
-      <w:r>
-        <w:rPr>
-          <w:rFonts w:ascii="Times New Roman" w:hAnsi="Times New Roman" w:cs="Times New Roman"/>
-          <w:sz w:val="24"/>
-          <w:szCs w:val="24"/>
-          <w:lang w:val="en-US"/>
-        </w:rPr>
-        <w:t xml:space="preserve"> (</w:t>
-      </w:r>
-      <w:r>
-        <w:rPr>
-          <w:rFonts w:ascii="Times New Roman" w:hAnsi="Times New Roman" w:cs="Times New Roman"/>
-          <w:sz w:val="24"/>
-          <w:szCs w:val="24"/>
-          <w:lang w:val="en-US"/>
-        </w:rPr>
-        <w:t>ada html</w:t>
-      </w:r>
-      <w:r>
-        <w:rPr>
-          <w:rFonts w:ascii="Times New Roman" w:hAnsi="Times New Roman" w:cs="Times New Roman"/>
-          <w:sz w:val="24"/>
-          <w:szCs w:val="24"/>
-          <w:lang w:val="en-US"/>
-        </w:rPr>
-        <w:t xml:space="preserve"> open dan close</w:t>
-      </w:r>
-      <w:r>
-        <w:rPr>
-          <w:rFonts w:ascii="Times New Roman" w:hAnsi="Times New Roman" w:cs="Times New Roman"/>
-          <w:sz w:val="24"/>
-          <w:szCs w:val="24"/>
-          <w:lang w:val="en-US"/>
-        </w:rPr>
-        <w:t xml:space="preserve"> yang ditandai dengan garis miring</w:t>
-      </w:r>
-      <w:r>
-        <w:rPr>
-          <w:rFonts w:ascii="Times New Roman" w:hAnsi="Times New Roman" w:cs="Times New Roman"/>
-          <w:sz w:val="24"/>
-          <w:szCs w:val="24"/>
-          <w:lang w:val="en-US"/>
-        </w:rPr>
-        <w:t>)</w:t>
-      </w:r>
-    </w:p>
-    <w:p>
-      <w:pPr>
-        <w:spacing w:after="0"/>
-        <w:rPr>
-          <w:rFonts w:ascii="Times New Roman" w:hAnsi="Times New Roman" w:cs="Times New Roman"/>
-          <w:sz w:val="24"/>
-          <w:szCs w:val="24"/>
-          <w:lang w:val="en-US"/>
-        </w:rPr>
-      </w:pPr>
-      <w:r>
-        <w:rPr>
-          <w:rFonts w:ascii="Times New Roman" w:hAnsi="Times New Roman" w:cs="Times New Roman"/>
-          <w:sz w:val="24"/>
-          <w:szCs w:val="24"/>
-          <w:lang w:val="en-US"/>
-        </w:rPr>
-        <w:t xml:space="preserve">     -)</w:t>
-      </w:r>
-      <w:r>
-        <w:rPr>
-          <w:rFonts w:ascii="Times New Roman" w:hAnsi="Times New Roman" w:cs="Times New Roman"/>
-          <w:sz w:val="24"/>
-          <w:szCs w:val="24"/>
-          <w:lang w:val="en-US"/>
-        </w:rPr>
-        <w:t xml:space="preserve"> </w:t>
-      </w:r>
-      <w:r>
-        <w:rPr>
-          <w:rFonts w:ascii="Times New Roman" w:hAnsi="Times New Roman" w:cs="Times New Roman"/>
-          <w:sz w:val="24"/>
-          <w:szCs w:val="24"/>
-        </w:rPr>
-        <w:t>&lt;!DOCTYPE html&gt;</w:t>
-      </w:r>
-      <w:r>
-        <w:rPr>
-          <w:rFonts w:ascii="Times New Roman" w:hAnsi="Times New Roman" w:cs="Times New Roman"/>
-          <w:sz w:val="24"/>
-          <w:szCs w:val="24"/>
-          <w:lang w:val="en-US"/>
-        </w:rPr>
-        <w:t xml:space="preserve"> (</w:t>
-      </w:r>
-      <w:r>
-        <w:rPr>
-          <w:rFonts w:ascii="Times New Roman" w:hAnsi="Times New Roman" w:cs="Times New Roman"/>
-          <w:sz w:val="24"/>
-          <w:szCs w:val="24"/>
-          <w:lang w:val="en-US"/>
-        </w:rPr>
-        <w:t xml:space="preserve">Bagian yg paling atas </w:t>
-      </w:r>
-      <w:r>
-        <w:rPr>
-          <w:rFonts w:ascii="Times New Roman" w:hAnsi="Times New Roman" w:cs="Times New Roman"/>
-          <w:sz w:val="24"/>
-          <w:szCs w:val="24"/>
-          <w:lang w:val="en-US"/>
-        </w:rPr>
-        <w:t xml:space="preserve">pada VS Code </w:t>
-      </w:r>
-      <w:r>
-        <w:rPr>
-          <w:rFonts w:ascii="Times New Roman" w:hAnsi="Times New Roman" w:cs="Times New Roman"/>
-          <w:sz w:val="24"/>
-          <w:szCs w:val="24"/>
-          <w:lang w:val="en-US"/>
-        </w:rPr>
-        <w:t xml:space="preserve">untuk menandai file yg kita </w:t>
-      </w:r>
-    </w:p>
-    <w:p>
-      <w:pPr>
-        <w:rPr>
-          <w:rFonts w:ascii="Times New Roman" w:hAnsi="Times New Roman" w:cs="Times New Roman"/>
-          <w:sz w:val="24"/>
-          <w:szCs w:val="24"/>
-          <w:lang w:val="en-US"/>
-        </w:rPr>
-      </w:pPr>
-      <w:r>
-        <w:rPr>
-          <w:rFonts w:ascii="Times New Roman" w:hAnsi="Times New Roman" w:cs="Times New Roman"/>
-          <w:sz w:val="24"/>
-          <w:szCs w:val="24"/>
-          <w:lang w:val="en-US"/>
-        </w:rPr>
-        <w:t xml:space="preserve">     </w:t>
-      </w:r>
-      <w:r>
-        <w:rPr>
-          <w:rFonts w:ascii="Times New Roman" w:hAnsi="Times New Roman" w:cs="Times New Roman"/>
-          <w:sz w:val="24"/>
-          <w:szCs w:val="24"/>
-          <w:lang w:val="en-US"/>
-        </w:rPr>
-        <w:t xml:space="preserve"> </w:t>
-      </w:r>
-      <w:r>
-        <w:rPr>
-          <w:rFonts w:ascii="Times New Roman" w:hAnsi="Times New Roman" w:cs="Times New Roman"/>
-          <w:sz w:val="24"/>
-          <w:szCs w:val="24"/>
-          <w:lang w:val="en-US"/>
-        </w:rPr>
-        <w:t xml:space="preserve">   </w:t>
-      </w:r>
-      <w:r>
-        <w:rPr>
-          <w:rFonts w:ascii="Times New Roman" w:hAnsi="Times New Roman" w:cs="Times New Roman"/>
-          <w:sz w:val="24"/>
-          <w:szCs w:val="24"/>
-          <w:lang w:val="en-US"/>
-        </w:rPr>
-        <w:t>buat adalah menggunakan</w:t>
-      </w:r>
-      <w:r>
-        <w:rPr>
-          <w:rFonts w:ascii="Times New Roman" w:hAnsi="Times New Roman" w:cs="Times New Roman"/>
-          <w:sz w:val="24"/>
-          <w:szCs w:val="24"/>
-          <w:lang w:val="en-US"/>
-        </w:rPr>
-        <w:t xml:space="preserve"> HTML)</w:t>
-      </w:r>
-    </w:p>
-    <w:p>
-      <w:pPr>
-        <w:spacing w:after="0"/>
-        <w:rPr>
-          <w:rFonts w:ascii="Times New Roman" w:hAnsi="Times New Roman" w:cs="Times New Roman"/>
-          <w:sz w:val="24"/>
-          <w:szCs w:val="24"/>
-          <w:lang w:val="en-US"/>
-        </w:rPr>
-      </w:pPr>
-      <w:r>
-        <w:rPr>
-          <w:rFonts w:ascii="Times New Roman" w:hAnsi="Times New Roman" w:cs="Times New Roman"/>
-          <w:sz w:val="24"/>
-          <w:szCs w:val="24"/>
-          <w:lang w:val="en-US"/>
-        </w:rPr>
-        <w:t xml:space="preserve">     -) Fungsi </w:t>
-      </w:r>
-      <w:r>
-        <w:rPr>
-          <w:rFonts w:ascii="Times New Roman" w:hAnsi="Times New Roman" w:cs="Times New Roman"/>
-          <w:sz w:val="24"/>
-          <w:szCs w:val="24"/>
-          <w:lang w:val="en-US"/>
-        </w:rPr>
-        <w:t>L</w:t>
-      </w:r>
-      <w:r>
-        <w:rPr>
-          <w:rFonts w:ascii="Times New Roman" w:hAnsi="Times New Roman" w:cs="Times New Roman"/>
-          <w:sz w:val="24"/>
-          <w:szCs w:val="24"/>
-          <w:lang w:val="en-US"/>
-        </w:rPr>
-        <w:t xml:space="preserve">ive </w:t>
-      </w:r>
-      <w:r>
-        <w:rPr>
-          <w:rFonts w:ascii="Times New Roman" w:hAnsi="Times New Roman" w:cs="Times New Roman"/>
-          <w:sz w:val="24"/>
-          <w:szCs w:val="24"/>
-          <w:lang w:val="en-US"/>
-        </w:rPr>
-        <w:t>S</w:t>
-      </w:r>
-      <w:r>
-        <w:rPr>
-          <w:rFonts w:ascii="Times New Roman" w:hAnsi="Times New Roman" w:cs="Times New Roman"/>
-          <w:sz w:val="24"/>
-          <w:szCs w:val="24"/>
-          <w:lang w:val="en-US"/>
-        </w:rPr>
-        <w:t>erver (agar tidak perlu refresh untuk menampilkan pembaruan)</w:t>
-      </w:r>
-      <w:r>
-        <w:rPr>
-          <w:rFonts w:ascii="Times New Roman" w:hAnsi="Times New Roman" w:cs="Times New Roman"/>
-          <w:sz w:val="24"/>
-          <w:szCs w:val="24"/>
-          <w:lang w:val="en-US"/>
-        </w:rPr>
-        <w:t xml:space="preserve"> seperti </w:t>
-      </w:r>
-    </w:p>
-    <w:p>
-      <w:pPr>
-        <w:rPr>
-          <w:rFonts w:ascii="Times New Roman" w:hAnsi="Times New Roman" w:cs="Times New Roman"/>
-          <w:sz w:val="24"/>
-          <w:szCs w:val="24"/>
-          <w:lang w:val="en-US"/>
-        </w:rPr>
-      </w:pPr>
-      <w:r>
-        <w:rPr>
-          <w:rFonts w:ascii="Times New Roman" w:hAnsi="Times New Roman" w:cs="Times New Roman"/>
-          <w:sz w:val="24"/>
-          <w:szCs w:val="24"/>
-          <w:lang w:val="en-US"/>
-        </w:rPr>
-        <w:t xml:space="preserve">        </w:t>
-      </w:r>
-      <w:r>
-        <w:rPr>
-          <w:rFonts w:ascii="Times New Roman" w:hAnsi="Times New Roman" w:cs="Times New Roman"/>
-          <w:sz w:val="24"/>
-          <w:szCs w:val="24"/>
-          <w:lang w:val="en-US"/>
-        </w:rPr>
-        <w:t xml:space="preserve"> </w:t>
-      </w:r>
-      <w:r>
-        <w:rPr>
-          <w:rFonts w:ascii="Times New Roman" w:hAnsi="Times New Roman" w:cs="Times New Roman"/>
-          <w:sz w:val="24"/>
-          <w:szCs w:val="24"/>
-          <w:lang w:val="en-US"/>
-        </w:rPr>
-        <w:t>yang sudah dijelaskan pada video minggu lalu</w:t>
-      </w:r>
-    </w:p>
-    <w:p>
-      <w:pPr>
-        <w:rPr>
-          <w:rFonts w:ascii="Times New Roman" w:hAnsi="Times New Roman" w:cs="Times New Roman"/>
-          <w:sz w:val="24"/>
-          <w:szCs w:val="24"/>
-          <w:lang w:val="en-US"/>
-        </w:rPr>
-      </w:pPr>
-      <w:r>
-        <w:rPr>
-          <w:rFonts w:ascii="Times New Roman" w:hAnsi="Times New Roman" w:cs="Times New Roman"/>
-          <w:sz w:val="24"/>
-          <w:szCs w:val="24"/>
-          <w:lang w:val="en-US"/>
-        </w:rPr>
-        <w:t xml:space="preserve">     -)</w:t>
-      </w:r>
-      <w:r>
-        <w:rPr>
-          <w:rFonts w:ascii="Times New Roman" w:hAnsi="Times New Roman" w:cs="Times New Roman"/>
-          <w:sz w:val="24"/>
-          <w:szCs w:val="24"/>
-          <w:lang w:val="en-US"/>
-        </w:rPr>
-        <w:t xml:space="preserve"> tag</w:t>
-      </w:r>
-      <w:r>
-        <w:rPr>
-          <w:rFonts w:ascii="Times New Roman" w:hAnsi="Times New Roman" w:cs="Times New Roman"/>
-          <w:sz w:val="24"/>
-          <w:szCs w:val="24"/>
-          <w:lang w:val="en-US"/>
-        </w:rPr>
-        <w:t xml:space="preserve"> </w:t>
-      </w:r>
-      <w:r>
-        <w:rPr>
-          <w:rFonts w:ascii="Times New Roman" w:hAnsi="Times New Roman" w:cs="Times New Roman"/>
-          <w:sz w:val="24"/>
-          <w:szCs w:val="24"/>
-          <w:lang w:val="en-US"/>
-        </w:rPr>
-        <w:t>&lt;</w:t>
-      </w:r>
-      <w:r>
-        <w:rPr>
-          <w:rFonts w:ascii="Times New Roman" w:hAnsi="Times New Roman" w:cs="Times New Roman"/>
-          <w:sz w:val="24"/>
-          <w:szCs w:val="24"/>
-          <w:lang w:val="en-US"/>
-        </w:rPr>
-        <w:t>img</w:t>
-      </w:r>
-      <w:r>
-        <w:rPr>
-          <w:rFonts w:ascii="Times New Roman" w:hAnsi="Times New Roman" w:cs="Times New Roman"/>
-          <w:sz w:val="24"/>
-          <w:szCs w:val="24"/>
-          <w:lang w:val="en-US"/>
-        </w:rPr>
-        <w:t xml:space="preserve">&gt; dan atributnya </w:t>
-      </w:r>
-      <w:r>
-        <w:rPr>
-          <w:rFonts w:ascii="Times New Roman" w:hAnsi="Times New Roman" w:cs="Times New Roman"/>
-          <w:sz w:val="24"/>
-          <w:szCs w:val="24"/>
-          <w:lang w:val="en-US"/>
-        </w:rPr>
-        <w:t>src (untuk menampilkan gambar)</w:t>
-      </w:r>
-    </w:p>
-    <w:p>
-      <w:pPr>
-        <w:rPr>
-          <w:rFonts w:ascii="Times New Roman" w:hAnsi="Times New Roman" w:cs="Times New Roman"/>
-          <w:sz w:val="24"/>
-          <w:szCs w:val="24"/>
-          <w:lang w:val="en-US"/>
-        </w:rPr>
-      </w:pPr>
-      <w:r>
-        <w:rPr>
-          <w:rFonts w:ascii="Times New Roman" w:hAnsi="Times New Roman" w:cs="Times New Roman"/>
-          <w:sz w:val="24"/>
-          <w:szCs w:val="24"/>
-          <w:lang w:val="en-US"/>
-        </w:rPr>
-        <w:t xml:space="preserve">     -) width (mengatur lebar)</w:t>
-      </w:r>
-    </w:p>
-    <w:p>
-      <w:pPr>
-        <w:spacing w:after="0"/>
-        <w:rPr>
-          <w:rFonts w:ascii="Times New Roman" w:hAnsi="Times New Roman" w:cs="Times New Roman"/>
-          <w:sz w:val="24"/>
-          <w:szCs w:val="24"/>
-          <w:lang w:val="en-US"/>
-        </w:rPr>
-      </w:pPr>
-      <w:r>
-        <w:rPr>
-          <w:rFonts w:ascii="Times New Roman" w:hAnsi="Times New Roman" w:cs="Times New Roman"/>
-          <w:sz w:val="24"/>
-          <w:szCs w:val="24"/>
-          <w:lang w:val="en-US"/>
-        </w:rPr>
-        <w:t xml:space="preserve">     -) </w:t>
-      </w:r>
-      <w:r>
-        <w:rPr>
-          <w:rFonts w:ascii="Times New Roman" w:hAnsi="Times New Roman" w:cs="Times New Roman"/>
-          <w:sz w:val="24"/>
-          <w:szCs w:val="24"/>
-          <w:lang w:val="en-US"/>
-        </w:rPr>
-        <w:t>&lt;</w:t>
-      </w:r>
-      <w:r>
-        <w:rPr>
-          <w:rFonts w:ascii="Times New Roman" w:hAnsi="Times New Roman" w:cs="Times New Roman"/>
-          <w:sz w:val="24"/>
-          <w:szCs w:val="24"/>
-          <w:lang w:val="en-US"/>
-        </w:rPr>
-        <w:t>h1</w:t>
-      </w:r>
-      <w:r>
-        <w:rPr>
-          <w:rFonts w:ascii="Times New Roman" w:hAnsi="Times New Roman" w:cs="Times New Roman"/>
-          <w:sz w:val="24"/>
-          <w:szCs w:val="24"/>
-          <w:lang w:val="en-US"/>
-        </w:rPr>
-        <w:t>&gt;</w:t>
-      </w:r>
-      <w:r>
-        <w:rPr>
-          <w:rFonts w:ascii="Times New Roman" w:hAnsi="Times New Roman" w:cs="Times New Roman"/>
-          <w:sz w:val="24"/>
-          <w:szCs w:val="24"/>
-          <w:lang w:val="en-US"/>
-        </w:rPr>
-        <w:t xml:space="preserve"> (judul), </w:t>
-      </w:r>
-      <w:r>
-        <w:rPr>
-          <w:rFonts w:ascii="Times New Roman" w:hAnsi="Times New Roman" w:cs="Times New Roman"/>
-          <w:sz w:val="24"/>
-          <w:szCs w:val="24"/>
-          <w:lang w:val="en-US"/>
-        </w:rPr>
-        <w:t>&lt;</w:t>
-      </w:r>
-      <w:r>
-        <w:rPr>
-          <w:rFonts w:ascii="Times New Roman" w:hAnsi="Times New Roman" w:cs="Times New Roman"/>
-          <w:sz w:val="24"/>
-          <w:szCs w:val="24"/>
-          <w:lang w:val="en-US"/>
-        </w:rPr>
-        <w:t>h2</w:t>
-      </w:r>
-      <w:r>
-        <w:rPr>
-          <w:rFonts w:ascii="Times New Roman" w:hAnsi="Times New Roman" w:cs="Times New Roman"/>
-          <w:sz w:val="24"/>
-          <w:szCs w:val="24"/>
-          <w:lang w:val="en-US"/>
-        </w:rPr>
-        <w:t>&gt;</w:t>
-      </w:r>
-      <w:r>
-        <w:rPr>
-          <w:rFonts w:ascii="Times New Roman" w:hAnsi="Times New Roman" w:cs="Times New Roman"/>
-          <w:sz w:val="24"/>
-          <w:szCs w:val="24"/>
-          <w:lang w:val="en-US"/>
-        </w:rPr>
-        <w:t xml:space="preserve"> (sub judul), </w:t>
-      </w:r>
-      <w:r>
-        <w:rPr>
-          <w:rFonts w:ascii="Times New Roman" w:hAnsi="Times New Roman" w:cs="Times New Roman"/>
-          <w:sz w:val="24"/>
-          <w:szCs w:val="24"/>
-          <w:lang w:val="en-US"/>
-        </w:rPr>
-        <w:t>&lt;</w:t>
-      </w:r>
-      <w:r>
-        <w:rPr>
-          <w:rFonts w:ascii="Times New Roman" w:hAnsi="Times New Roman" w:cs="Times New Roman"/>
-          <w:sz w:val="24"/>
-          <w:szCs w:val="24"/>
-          <w:lang w:val="en-US"/>
-        </w:rPr>
-        <w:t>h3</w:t>
-      </w:r>
-      <w:r>
-        <w:rPr>
-          <w:rFonts w:ascii="Times New Roman" w:hAnsi="Times New Roman" w:cs="Times New Roman"/>
-          <w:sz w:val="24"/>
-          <w:szCs w:val="24"/>
-          <w:lang w:val="en-US"/>
-        </w:rPr>
-        <w:t>&gt;</w:t>
-      </w:r>
-      <w:r>
-        <w:rPr>
-          <w:rFonts w:ascii="Times New Roman" w:hAnsi="Times New Roman" w:cs="Times New Roman"/>
-          <w:sz w:val="24"/>
-          <w:szCs w:val="24"/>
-          <w:lang w:val="en-US"/>
-        </w:rPr>
-        <w:t xml:space="preserve"> (sama bisa untuk subjudul hanya saja ukurannya </w:t>
-      </w:r>
-    </w:p>
-    <w:p>
-      <w:pPr>
-        <w:rPr>
-          <w:rFonts w:ascii="Times New Roman" w:hAnsi="Times New Roman" w:cs="Times New Roman"/>
-          <w:sz w:val="24"/>
-          <w:szCs w:val="24"/>
-          <w:lang w:val="en-US"/>
-        </w:rPr>
-      </w:pPr>
-      <w:r>
-        <w:rPr>
-          <w:rFonts w:ascii="Times New Roman" w:hAnsi="Times New Roman" w:cs="Times New Roman"/>
-          <w:sz w:val="24"/>
-          <w:szCs w:val="24"/>
-          <w:lang w:val="en-US"/>
-        </w:rPr>
-        <w:t xml:space="preserve">    </w:t>
-      </w:r>
-      <w:r>
-        <w:rPr>
-          <w:rFonts w:ascii="Times New Roman" w:hAnsi="Times New Roman" w:cs="Times New Roman"/>
-          <w:sz w:val="24"/>
-          <w:szCs w:val="24"/>
-          <w:lang w:val="en-US"/>
-        </w:rPr>
-        <w:t xml:space="preserve"> </w:t>
-      </w:r>
-      <w:r>
-        <w:rPr>
-          <w:rFonts w:ascii="Times New Roman" w:hAnsi="Times New Roman" w:cs="Times New Roman"/>
-          <w:sz w:val="24"/>
-          <w:szCs w:val="24"/>
-          <w:lang w:val="en-US"/>
-        </w:rPr>
-        <w:t xml:space="preserve">    </w:t>
-      </w:r>
-      <w:r>
-        <w:rPr>
-          <w:rFonts w:ascii="Times New Roman" w:hAnsi="Times New Roman" w:cs="Times New Roman"/>
-          <w:sz w:val="24"/>
-          <w:szCs w:val="24"/>
-          <w:lang w:val="en-US"/>
-        </w:rPr>
-        <w:t>lebih kecil)</w:t>
-      </w:r>
-    </w:p>
-    <w:p>
-      <w:pPr>
-        <w:spacing w:after="0"/>
-        <w:rPr>
-          <w:rFonts w:ascii="Times New Roman" w:hAnsi="Times New Roman" w:cs="Times New Roman"/>
-          <w:sz w:val="24"/>
-          <w:szCs w:val="24"/>
-          <w:lang w:val="en-US"/>
-        </w:rPr>
-      </w:pPr>
-      <w:r>
-        <w:rPr>
-          <w:rFonts w:ascii="Times New Roman" w:hAnsi="Times New Roman" w:cs="Times New Roman"/>
-          <w:sz w:val="24"/>
-          <w:szCs w:val="24"/>
-          <w:lang w:val="en-US"/>
-        </w:rPr>
-        <w:t xml:space="preserve">     -) </w:t>
-      </w:r>
-      <w:r>
-        <w:rPr>
-          <w:rFonts w:ascii="Times New Roman" w:hAnsi="Times New Roman" w:cs="Times New Roman"/>
-          <w:sz w:val="24"/>
-          <w:szCs w:val="24"/>
-          <w:lang w:val="en-US"/>
-        </w:rPr>
-        <w:t>&lt;</w:t>
-      </w:r>
-      <w:r>
-        <w:rPr>
-          <w:rFonts w:ascii="Times New Roman" w:hAnsi="Times New Roman" w:cs="Times New Roman"/>
-          <w:sz w:val="24"/>
-          <w:szCs w:val="24"/>
-          <w:lang w:val="en-US"/>
-        </w:rPr>
-        <w:t>ul</w:t>
-      </w:r>
-      <w:r>
-        <w:rPr>
-          <w:rFonts w:ascii="Times New Roman" w:hAnsi="Times New Roman" w:cs="Times New Roman"/>
-          <w:sz w:val="24"/>
-          <w:szCs w:val="24"/>
-          <w:lang w:val="en-US"/>
-        </w:rPr>
-        <w:t>&gt;</w:t>
-      </w:r>
-      <w:r>
-        <w:rPr>
-          <w:rFonts w:ascii="Times New Roman" w:hAnsi="Times New Roman" w:cs="Times New Roman"/>
-          <w:sz w:val="24"/>
-          <w:szCs w:val="24"/>
-          <w:lang w:val="en-US"/>
-        </w:rPr>
-        <w:t xml:space="preserve"> (unordered lists: tidak berurutan), </w:t>
-      </w:r>
-      <w:r>
-        <w:rPr>
-          <w:rFonts w:ascii="Times New Roman" w:hAnsi="Times New Roman" w:cs="Times New Roman"/>
-          <w:sz w:val="24"/>
-          <w:szCs w:val="24"/>
-          <w:lang w:val="en-US"/>
-        </w:rPr>
-        <w:t>&lt;</w:t>
-      </w:r>
-      <w:r>
-        <w:rPr>
-          <w:rFonts w:ascii="Times New Roman" w:hAnsi="Times New Roman" w:cs="Times New Roman"/>
-          <w:sz w:val="24"/>
-          <w:szCs w:val="24"/>
-          <w:lang w:val="en-US"/>
-        </w:rPr>
-        <w:t>li</w:t>
-      </w:r>
-      <w:r>
-        <w:rPr>
-          <w:rFonts w:ascii="Times New Roman" w:hAnsi="Times New Roman" w:cs="Times New Roman"/>
-          <w:sz w:val="24"/>
-          <w:szCs w:val="24"/>
-          <w:lang w:val="en-US"/>
-        </w:rPr>
-        <w:t>&gt;</w:t>
-      </w:r>
-      <w:r>
-        <w:rPr>
-          <w:rFonts w:ascii="Times New Roman" w:hAnsi="Times New Roman" w:cs="Times New Roman"/>
-          <w:sz w:val="24"/>
-          <w:szCs w:val="24"/>
-          <w:lang w:val="en-US"/>
-        </w:rPr>
-        <w:t xml:space="preserve"> (element list: isi dari ul/ol), </w:t>
-      </w:r>
-      <w:r>
-        <w:rPr>
-          <w:rFonts w:ascii="Times New Roman" w:hAnsi="Times New Roman" w:cs="Times New Roman"/>
-          <w:sz w:val="24"/>
-          <w:szCs w:val="24"/>
-          <w:lang w:val="en-US"/>
-        </w:rPr>
-        <w:t>&lt;</w:t>
-      </w:r>
-      <w:r>
-        <w:rPr>
-          <w:rFonts w:ascii="Times New Roman" w:hAnsi="Times New Roman" w:cs="Times New Roman"/>
-          <w:sz w:val="24"/>
-          <w:szCs w:val="24"/>
-          <w:lang w:val="en-US"/>
-        </w:rPr>
-        <w:t>ol</w:t>
-      </w:r>
-      <w:r>
-        <w:rPr>
-          <w:rFonts w:ascii="Times New Roman" w:hAnsi="Times New Roman" w:cs="Times New Roman"/>
-          <w:sz w:val="24"/>
-          <w:szCs w:val="24"/>
-          <w:lang w:val="en-US"/>
-        </w:rPr>
-        <w:t>&gt;</w:t>
-      </w:r>
-      <w:r>
-        <w:rPr>
-          <w:rFonts w:ascii="Times New Roman" w:hAnsi="Times New Roman" w:cs="Times New Roman"/>
-          <w:sz w:val="24"/>
-          <w:szCs w:val="24"/>
-          <w:lang w:val="en-US"/>
-        </w:rPr>
-        <w:t xml:space="preserve"> (ordered </w:t>
-      </w:r>
-    </w:p>
-    <w:p>
-      <w:pPr>
-        <w:rPr>
-          <w:rFonts w:ascii="Times New Roman" w:hAnsi="Times New Roman" w:cs="Times New Roman"/>
-          <w:sz w:val="24"/>
-          <w:szCs w:val="24"/>
-          <w:lang w:val="en-US"/>
-        </w:rPr>
-      </w:pPr>
-      <w:r>
-        <w:rPr>
-          <w:rFonts w:ascii="Times New Roman" w:hAnsi="Times New Roman" w:cs="Times New Roman"/>
-          <w:sz w:val="24"/>
-          <w:szCs w:val="24"/>
-          <w:lang w:val="en-US"/>
-        </w:rPr>
-        <w:t xml:space="preserve">        </w:t>
-      </w:r>
-      <w:r>
-        <w:rPr>
-          <w:rFonts w:ascii="Times New Roman" w:hAnsi="Times New Roman" w:cs="Times New Roman"/>
-          <w:sz w:val="24"/>
-          <w:szCs w:val="24"/>
-          <w:lang w:val="en-US"/>
-        </w:rPr>
-        <w:t>list: berurutan)</w:t>
-      </w:r>
-    </w:p>
-    <w:p>
-      <w:pPr>
-        <w:spacing w:after="0"/>
-        <w:rPr>
-          <w:rFonts w:ascii="Times New Roman" w:hAnsi="Times New Roman" w:cs="Times New Roman"/>
-          <w:sz w:val="24"/>
-          <w:szCs w:val="24"/>
-          <w:lang w:val="en-US"/>
-        </w:rPr>
-      </w:pPr>
-      <w:r>
-        <w:rPr>
-          <w:rFonts w:ascii="Times New Roman" w:hAnsi="Times New Roman" w:cs="Times New Roman"/>
-          <w:sz w:val="24"/>
-          <w:szCs w:val="24"/>
-          <w:lang w:val="en-US"/>
-        </w:rPr>
-        <w:t xml:space="preserve">     -) </w:t>
-      </w:r>
-      <w:r>
-        <w:rPr>
-          <w:rFonts w:ascii="Times New Roman" w:hAnsi="Times New Roman" w:cs="Times New Roman"/>
-          <w:sz w:val="24"/>
-          <w:szCs w:val="24"/>
-          <w:lang w:val="en-US"/>
-        </w:rPr>
-        <w:t>&lt;</w:t>
-      </w:r>
-      <w:r>
-        <w:rPr>
-          <w:rFonts w:ascii="Times New Roman" w:hAnsi="Times New Roman" w:cs="Times New Roman"/>
-          <w:sz w:val="24"/>
-          <w:szCs w:val="24"/>
-          <w:lang w:val="en-US"/>
-        </w:rPr>
-        <w:t>title</w:t>
-      </w:r>
-      <w:r>
-        <w:rPr>
-          <w:rFonts w:ascii="Times New Roman" w:hAnsi="Times New Roman" w:cs="Times New Roman"/>
-          <w:sz w:val="24"/>
-          <w:szCs w:val="24"/>
-          <w:lang w:val="en-US"/>
-        </w:rPr>
-        <w:t xml:space="preserve">&gt; </w:t>
-      </w:r>
-      <w:r>
-        <w:rPr>
-          <w:rFonts w:ascii="Times New Roman" w:hAnsi="Times New Roman" w:cs="Times New Roman"/>
-          <w:sz w:val="24"/>
-          <w:szCs w:val="24"/>
-          <w:lang w:val="en-US"/>
-        </w:rPr>
-        <w:t xml:space="preserve">(merubah judul dari web yg digunakan di tab browser), </w:t>
-      </w:r>
-      <w:r>
-        <w:rPr>
-          <w:rFonts w:ascii="Times New Roman" w:hAnsi="Times New Roman" w:cs="Times New Roman"/>
-          <w:sz w:val="24"/>
-          <w:szCs w:val="24"/>
-          <w:lang w:val="en-US"/>
-        </w:rPr>
-        <w:t>&lt;</w:t>
-      </w:r>
-      <w:r>
-        <w:rPr>
-          <w:rFonts w:ascii="Times New Roman" w:hAnsi="Times New Roman" w:cs="Times New Roman"/>
-          <w:sz w:val="24"/>
-          <w:szCs w:val="24"/>
-          <w:lang w:val="en-US"/>
-        </w:rPr>
-        <w:t>hr</w:t>
-      </w:r>
-      <w:r>
-        <w:rPr>
-          <w:rFonts w:ascii="Times New Roman" w:hAnsi="Times New Roman" w:cs="Times New Roman"/>
-          <w:sz w:val="24"/>
-          <w:szCs w:val="24"/>
-          <w:lang w:val="en-US"/>
-        </w:rPr>
-        <w:t>&gt;</w:t>
-      </w:r>
-      <w:r>
-        <w:rPr>
-          <w:rFonts w:ascii="Times New Roman" w:hAnsi="Times New Roman" w:cs="Times New Roman"/>
-          <w:sz w:val="24"/>
-          <w:szCs w:val="24"/>
-          <w:lang w:val="en-US"/>
-        </w:rPr>
-        <w:t xml:space="preserve"> (</w:t>
-      </w:r>
-      <w:r>
-        <w:rPr>
-          <w:rFonts w:ascii="Times New Roman" w:hAnsi="Times New Roman" w:cs="Times New Roman"/>
-          <w:sz w:val="24"/>
-          <w:szCs w:val="24"/>
-          <w:lang w:val="en-US"/>
-        </w:rPr>
-        <w:t xml:space="preserve">horizontal </w:t>
-      </w:r>
-    </w:p>
-    <w:p>
-      <w:pPr>
-        <w:spacing w:after="0"/>
-        <w:rPr>
-          <w:rFonts w:ascii="Times New Roman" w:hAnsi="Times New Roman" w:cs="Times New Roman"/>
-          <w:sz w:val="24"/>
-          <w:szCs w:val="24"/>
-          <w:lang w:val="en-US"/>
-        </w:rPr>
-      </w:pPr>
-      <w:r>
-        <w:rPr>
-          <w:rFonts w:ascii="Times New Roman" w:hAnsi="Times New Roman" w:cs="Times New Roman"/>
-          <w:sz w:val="24"/>
-          <w:szCs w:val="24"/>
-          <w:lang w:val="en-US"/>
-        </w:rPr>
-        <w:t xml:space="preserve">       </w:t>
-      </w:r>
-      <w:r>
-        <w:rPr>
-          <w:rFonts w:ascii="Times New Roman" w:hAnsi="Times New Roman" w:cs="Times New Roman"/>
-          <w:sz w:val="24"/>
-          <w:szCs w:val="24"/>
-          <w:lang w:val="en-US"/>
-        </w:rPr>
-        <w:t xml:space="preserve"> </w:t>
-      </w:r>
-      <w:r>
-        <w:rPr>
-          <w:rFonts w:ascii="Times New Roman" w:hAnsi="Times New Roman" w:cs="Times New Roman"/>
-          <w:sz w:val="24"/>
-          <w:szCs w:val="24"/>
-          <w:lang w:val="en-US"/>
-        </w:rPr>
-        <w:t xml:space="preserve"> </w:t>
-      </w:r>
-      <w:r>
-        <w:rPr>
-          <w:rFonts w:ascii="Times New Roman" w:hAnsi="Times New Roman" w:cs="Times New Roman"/>
-          <w:sz w:val="24"/>
-          <w:szCs w:val="24"/>
-          <w:lang w:val="en-US"/>
-        </w:rPr>
-        <w:t xml:space="preserve">rule/thematic break </w:t>
-      </w:r>
-      <w:r>
-        <w:rPr>
-          <w:rFonts w:ascii="Times New Roman" w:hAnsi="Times New Roman" w:cs="Times New Roman"/>
-          <w:sz w:val="24"/>
-          <w:szCs w:val="24"/>
-          <w:lang w:val="en-US"/>
-        </w:rPr>
-        <w:t>untuk membuat</w:t>
-      </w:r>
-      <w:r>
-        <w:rPr>
-          <w:rFonts w:ascii="Times New Roman" w:hAnsi="Times New Roman" w:cs="Times New Roman"/>
-          <w:sz w:val="24"/>
-          <w:szCs w:val="24"/>
-          <w:lang w:val="en-US"/>
-        </w:rPr>
-        <w:t xml:space="preserve"> jeda yang biasanya berupa</w:t>
-      </w:r>
-      <w:r>
-        <w:rPr>
-          <w:rFonts w:ascii="Times New Roman" w:hAnsi="Times New Roman" w:cs="Times New Roman"/>
-          <w:sz w:val="24"/>
-          <w:szCs w:val="24"/>
-          <w:lang w:val="en-US"/>
-        </w:rPr>
-        <w:t xml:space="preserve"> garis), </w:t>
-      </w:r>
-      <w:r>
-        <w:rPr>
-          <w:rFonts w:ascii="Times New Roman" w:hAnsi="Times New Roman" w:cs="Times New Roman"/>
-          <w:sz w:val="24"/>
-          <w:szCs w:val="24"/>
-          <w:lang w:val="en-US"/>
-        </w:rPr>
-        <w:t>&lt;</w:t>
-      </w:r>
-      <w:r>
-        <w:rPr>
-          <w:rFonts w:ascii="Times New Roman" w:hAnsi="Times New Roman" w:cs="Times New Roman"/>
-          <w:sz w:val="24"/>
-          <w:szCs w:val="24"/>
-          <w:lang w:val="en-US"/>
-        </w:rPr>
-        <w:t>p</w:t>
-      </w:r>
-      <w:r>
-        <w:rPr>
-          <w:rFonts w:ascii="Times New Roman" w:hAnsi="Times New Roman" w:cs="Times New Roman"/>
-          <w:sz w:val="24"/>
-          <w:szCs w:val="24"/>
-          <w:lang w:val="en-US"/>
-        </w:rPr>
-        <w:t>&gt;</w:t>
-      </w:r>
-      <w:r>
-        <w:rPr>
-          <w:rFonts w:ascii="Times New Roman" w:hAnsi="Times New Roman" w:cs="Times New Roman"/>
-          <w:sz w:val="24"/>
-          <w:szCs w:val="24"/>
-          <w:lang w:val="en-US"/>
-        </w:rPr>
-        <w:t xml:space="preserve"> (</w:t>
-      </w:r>
-      <w:r>
-        <w:rPr>
-          <w:rFonts w:ascii="Times New Roman" w:hAnsi="Times New Roman" w:cs="Times New Roman"/>
-          <w:sz w:val="24"/>
-          <w:szCs w:val="24"/>
-          <w:lang w:val="en-US"/>
-        </w:rPr>
-        <w:t xml:space="preserve">paragraph </w:t>
-      </w:r>
-    </w:p>
-    <w:p>
-      <w:pPr>
-        <w:spacing w:after="0"/>
-        <w:rPr>
-          <w:rFonts w:ascii="Times New Roman" w:hAnsi="Times New Roman" w:cs="Times New Roman"/>
-          <w:sz w:val="24"/>
-          <w:szCs w:val="24"/>
-          <w:lang w:val="en-US"/>
-        </w:rPr>
-      </w:pPr>
-      <w:r>
-        <w:rPr>
-          <w:rFonts w:ascii="Times New Roman" w:hAnsi="Times New Roman" w:cs="Times New Roman"/>
-          <w:sz w:val="24"/>
-          <w:szCs w:val="24"/>
-          <w:lang w:val="en-US"/>
-        </w:rPr>
-        <w:t xml:space="preserve">      </w:t>
-      </w:r>
-      <w:r>
-        <w:rPr>
-          <w:rFonts w:ascii="Times New Roman" w:hAnsi="Times New Roman" w:cs="Times New Roman"/>
-          <w:sz w:val="24"/>
-          <w:szCs w:val="24"/>
-          <w:lang w:val="en-US"/>
-        </w:rPr>
-        <w:t xml:space="preserve"> </w:t>
-      </w:r>
-      <w:r>
-        <w:rPr>
-          <w:rFonts w:ascii="Times New Roman" w:hAnsi="Times New Roman" w:cs="Times New Roman"/>
-          <w:sz w:val="24"/>
-          <w:szCs w:val="24"/>
-          <w:lang w:val="en-US"/>
-        </w:rPr>
-        <w:t xml:space="preserve">  </w:t>
-      </w:r>
-      <w:r>
-        <w:rPr>
-          <w:rFonts w:ascii="Times New Roman" w:hAnsi="Times New Roman" w:cs="Times New Roman"/>
-          <w:sz w:val="24"/>
-          <w:szCs w:val="24"/>
-          <w:lang w:val="en-US"/>
-        </w:rPr>
-        <w:t xml:space="preserve">untuk menampilkan teks), </w:t>
-      </w:r>
-      <w:r>
-        <w:rPr>
-          <w:rFonts w:ascii="Times New Roman" w:hAnsi="Times New Roman" w:cs="Times New Roman"/>
-          <w:sz w:val="24"/>
-          <w:szCs w:val="24"/>
-          <w:lang w:val="en-US"/>
-        </w:rPr>
-        <w:t>&lt;</w:t>
-      </w:r>
-      <w:r>
-        <w:rPr>
-          <w:rFonts w:ascii="Times New Roman" w:hAnsi="Times New Roman" w:cs="Times New Roman"/>
-          <w:sz w:val="24"/>
-          <w:szCs w:val="24"/>
-          <w:lang w:val="en-US"/>
-        </w:rPr>
-        <w:t>br</w:t>
-      </w:r>
-      <w:r>
-        <w:rPr>
-          <w:rFonts w:ascii="Times New Roman" w:hAnsi="Times New Roman" w:cs="Times New Roman"/>
-          <w:sz w:val="24"/>
-          <w:szCs w:val="24"/>
-          <w:lang w:val="en-US"/>
-        </w:rPr>
-        <w:t>&gt;</w:t>
-      </w:r>
-      <w:r>
-        <w:rPr>
-          <w:rFonts w:ascii="Times New Roman" w:hAnsi="Times New Roman" w:cs="Times New Roman"/>
-          <w:sz w:val="24"/>
-          <w:szCs w:val="24"/>
-          <w:lang w:val="en-US"/>
-        </w:rPr>
-        <w:t xml:space="preserve"> (</w:t>
-      </w:r>
-      <w:r>
-        <w:rPr>
-          <w:rFonts w:ascii="Times New Roman" w:hAnsi="Times New Roman" w:cs="Times New Roman"/>
-          <w:sz w:val="24"/>
-          <w:szCs w:val="24"/>
-          <w:lang w:val="en-US"/>
-        </w:rPr>
-        <w:t xml:space="preserve">break </w:t>
-      </w:r>
-      <w:r>
-        <w:rPr>
-          <w:rFonts w:ascii="Times New Roman" w:hAnsi="Times New Roman" w:cs="Times New Roman"/>
-          <w:sz w:val="24"/>
-          <w:szCs w:val="24"/>
-          <w:lang w:val="en-US"/>
-        </w:rPr>
-        <w:t xml:space="preserve">untuk memberikan enter 1 baris), </w:t>
-      </w:r>
-      <w:r>
-        <w:rPr>
-          <w:rFonts w:ascii="Times New Roman" w:hAnsi="Times New Roman" w:cs="Times New Roman"/>
-          <w:sz w:val="24"/>
-          <w:szCs w:val="24"/>
-          <w:lang w:val="en-US"/>
-        </w:rPr>
-        <w:t>&lt;</w:t>
-      </w:r>
-      <w:r>
-        <w:rPr>
-          <w:rFonts w:ascii="Times New Roman" w:hAnsi="Times New Roman" w:cs="Times New Roman"/>
-          <w:sz w:val="24"/>
-          <w:szCs w:val="24"/>
-          <w:lang w:val="en-US"/>
-        </w:rPr>
-        <w:t>strong</w:t>
-      </w:r>
-      <w:r>
-        <w:rPr>
-          <w:rFonts w:ascii="Times New Roman" w:hAnsi="Times New Roman" w:cs="Times New Roman"/>
-          <w:sz w:val="24"/>
-          <w:szCs w:val="24"/>
-          <w:lang w:val="en-US"/>
-        </w:rPr>
-        <w:t>&gt;</w:t>
-      </w:r>
-      <w:r>
-        <w:rPr>
-          <w:rFonts w:ascii="Times New Roman" w:hAnsi="Times New Roman" w:cs="Times New Roman"/>
-          <w:sz w:val="24"/>
-          <w:szCs w:val="24"/>
-          <w:lang w:val="en-US"/>
-        </w:rPr>
-        <w:t xml:space="preserve"> </w:t>
-      </w:r>
-    </w:p>
-    <w:p>
-      <w:pPr>
-        <w:spacing w:after="0"/>
-        <w:rPr>
-          <w:rFonts w:ascii="Times New Roman" w:hAnsi="Times New Roman" w:cs="Times New Roman"/>
-          <w:sz w:val="24"/>
-          <w:szCs w:val="24"/>
-          <w:lang w:val="en-US"/>
-        </w:rPr>
-      </w:pPr>
-      <w:r>
-        <w:rPr>
-          <w:rFonts w:ascii="Times New Roman" w:hAnsi="Times New Roman" w:cs="Times New Roman"/>
-          <w:sz w:val="24"/>
-          <w:szCs w:val="24"/>
-          <w:lang w:val="en-US"/>
-        </w:rPr>
-        <w:t xml:space="preserve">      </w:t>
-      </w:r>
-      <w:r>
-        <w:rPr>
-          <w:rFonts w:ascii="Times New Roman" w:hAnsi="Times New Roman" w:cs="Times New Roman"/>
-          <w:sz w:val="24"/>
-          <w:szCs w:val="24"/>
-          <w:lang w:val="en-US"/>
-        </w:rPr>
-        <w:t xml:space="preserve"> </w:t>
-      </w:r>
-      <w:r>
-        <w:rPr>
-          <w:rFonts w:ascii="Times New Roman" w:hAnsi="Times New Roman" w:cs="Times New Roman"/>
-          <w:sz w:val="24"/>
-          <w:szCs w:val="24"/>
-          <w:lang w:val="en-US"/>
-        </w:rPr>
-        <w:t xml:space="preserve"> </w:t>
-      </w:r>
-      <w:r>
-        <w:rPr>
-          <w:rFonts w:ascii="Times New Roman" w:hAnsi="Times New Roman" w:cs="Times New Roman"/>
-          <w:sz w:val="24"/>
-          <w:szCs w:val="24"/>
-          <w:lang w:val="en-US"/>
-        </w:rPr>
-        <w:t xml:space="preserve"> </w:t>
-      </w:r>
-      <w:r>
-        <w:rPr>
-          <w:rFonts w:ascii="Times New Roman" w:hAnsi="Times New Roman" w:cs="Times New Roman"/>
-          <w:sz w:val="24"/>
-          <w:szCs w:val="24"/>
-          <w:lang w:val="en-US"/>
-        </w:rPr>
-        <w:t>(</w:t>
-      </w:r>
-      <w:proofErr w:type="gramStart"/>
-      <w:r>
-        <w:rPr>
-          <w:rFonts w:ascii="Times New Roman" w:hAnsi="Times New Roman" w:cs="Times New Roman"/>
-          <w:sz w:val="24"/>
-          <w:szCs w:val="24"/>
-          <w:lang w:val="en-US"/>
-        </w:rPr>
-        <w:t>untuk</w:t>
-      </w:r>
-      <w:proofErr w:type="gramEnd"/>
-      <w:r>
-        <w:rPr>
-          <w:rFonts w:ascii="Times New Roman" w:hAnsi="Times New Roman" w:cs="Times New Roman"/>
-          <w:sz w:val="24"/>
-          <w:szCs w:val="24"/>
-          <w:lang w:val="en-US"/>
-        </w:rPr>
-        <w:t xml:space="preserve"> memberikan efek bold), </w:t>
-      </w:r>
-      <w:r>
-        <w:rPr>
-          <w:rFonts w:ascii="Times New Roman" w:hAnsi="Times New Roman" w:cs="Times New Roman"/>
-          <w:sz w:val="24"/>
-          <w:szCs w:val="24"/>
-          <w:lang w:val="en-US"/>
-        </w:rPr>
-        <w:t>&lt;</w:t>
-      </w:r>
-      <w:r>
-        <w:rPr>
-          <w:rFonts w:ascii="Times New Roman" w:hAnsi="Times New Roman" w:cs="Times New Roman"/>
-          <w:sz w:val="24"/>
-          <w:szCs w:val="24"/>
-          <w:lang w:val="en-US"/>
-        </w:rPr>
-        <w:t>em</w:t>
-      </w:r>
-      <w:r>
-        <w:rPr>
-          <w:rFonts w:ascii="Times New Roman" w:hAnsi="Times New Roman" w:cs="Times New Roman"/>
-          <w:sz w:val="24"/>
-          <w:szCs w:val="24"/>
-          <w:lang w:val="en-US"/>
-        </w:rPr>
-        <w:t>&gt;</w:t>
-      </w:r>
-      <w:r>
-        <w:rPr>
-          <w:rFonts w:ascii="Times New Roman" w:hAnsi="Times New Roman" w:cs="Times New Roman"/>
-          <w:sz w:val="24"/>
-          <w:szCs w:val="24"/>
-          <w:lang w:val="en-US"/>
-        </w:rPr>
-        <w:t xml:space="preserve"> (memberikan efek italic/miring</w:t>
-      </w:r>
-      <w:r>
-        <w:rPr>
-          <w:rFonts w:ascii="Times New Roman" w:hAnsi="Times New Roman" w:cs="Times New Roman"/>
-          <w:sz w:val="24"/>
-          <w:szCs w:val="24"/>
-          <w:lang w:val="en-US"/>
-        </w:rPr>
-        <w:t xml:space="preserve">, </w:t>
-      </w:r>
-      <w:r>
-        <w:rPr>
-          <w:rFonts w:ascii="Times New Roman" w:hAnsi="Times New Roman" w:cs="Times New Roman"/>
-          <w:sz w:val="24"/>
-          <w:szCs w:val="24"/>
-        </w:rPr>
-        <w:t xml:space="preserve">tag </w:t>
-      </w:r>
-      <w:r>
-        <w:rPr>
-          <w:rFonts w:ascii="Times New Roman" w:hAnsi="Times New Roman" w:cs="Times New Roman"/>
-          <w:sz w:val="24"/>
-          <w:szCs w:val="24"/>
-          <w:lang w:val="en-US"/>
-        </w:rPr>
-        <w:t>e</w:t>
-      </w:r>
-      <w:r>
-        <w:rPr>
-          <w:rFonts w:ascii="Times New Roman" w:hAnsi="Times New Roman" w:cs="Times New Roman"/>
-          <w:sz w:val="24"/>
-          <w:szCs w:val="24"/>
-        </w:rPr>
-        <w:t>mphasized</w:t>
-      </w:r>
-      <w:r>
-        <w:rPr>
-          <w:rFonts w:ascii="Times New Roman" w:hAnsi="Times New Roman" w:cs="Times New Roman"/>
-          <w:sz w:val="24"/>
-          <w:szCs w:val="24"/>
-          <w:lang w:val="en-US"/>
-        </w:rPr>
-        <w:t xml:space="preserve"> </w:t>
-      </w:r>
-    </w:p>
-    <w:p>
-      <w:pPr>
-        <w:spacing w:after="0"/>
-        <w:rPr>
-          <w:rFonts w:ascii="Times New Roman" w:hAnsi="Times New Roman" w:cs="Times New Roman"/>
-          <w:sz w:val="24"/>
-          <w:szCs w:val="24"/>
-          <w:lang w:val="en-US"/>
-        </w:rPr>
-      </w:pPr>
-      <w:r>
-        <w:rPr>
-          <w:rFonts w:ascii="Times New Roman" w:hAnsi="Times New Roman" w:cs="Times New Roman"/>
-          <w:sz w:val="24"/>
-          <w:szCs w:val="24"/>
-          <w:lang w:val="en-US"/>
-        </w:rPr>
-        <w:t xml:space="preserve">      </w:t>
-      </w:r>
-      <w:r>
-        <w:rPr>
-          <w:rFonts w:ascii="Times New Roman" w:hAnsi="Times New Roman" w:cs="Times New Roman"/>
-          <w:sz w:val="24"/>
-          <w:szCs w:val="24"/>
-          <w:lang w:val="en-US"/>
-        </w:rPr>
-        <w:t xml:space="preserve"> </w:t>
-      </w:r>
-      <w:r>
-        <w:rPr>
-          <w:rFonts w:ascii="Times New Roman" w:hAnsi="Times New Roman" w:cs="Times New Roman"/>
-          <w:sz w:val="24"/>
-          <w:szCs w:val="24"/>
-          <w:lang w:val="en-US"/>
-        </w:rPr>
-        <w:t xml:space="preserve">  </w:t>
-      </w:r>
-      <w:r>
-        <w:rPr>
-          <w:rFonts w:ascii="Times New Roman" w:hAnsi="Times New Roman" w:cs="Times New Roman"/>
-          <w:sz w:val="24"/>
-          <w:szCs w:val="24"/>
-          <w:lang w:val="en-US"/>
-        </w:rPr>
-        <w:t>ini dari segi fungsi lebih unggul dari &lt;i&gt; contohnya</w:t>
-      </w:r>
-      <w:r>
-        <w:rPr>
-          <w:rFonts w:ascii="Times New Roman" w:hAnsi="Times New Roman" w:cs="Times New Roman"/>
-          <w:sz w:val="24"/>
-          <w:szCs w:val="24"/>
-          <w:lang w:val="en-US"/>
-        </w:rPr>
-        <w:t xml:space="preserve"> untuk lebih menenkankan</w:t>
-      </w:r>
-      <w:r>
-        <w:rPr>
-          <w:rFonts w:ascii="Times New Roman" w:hAnsi="Times New Roman" w:cs="Times New Roman"/>
-          <w:sz w:val="24"/>
-          <w:szCs w:val="24"/>
-          <w:lang w:val="en-US"/>
-        </w:rPr>
-        <w:t xml:space="preserve"> </w:t>
-      </w:r>
-      <w:r>
-        <w:rPr>
-          <w:rFonts w:ascii="Times New Roman" w:hAnsi="Times New Roman" w:cs="Times New Roman"/>
-          <w:sz w:val="24"/>
-          <w:szCs w:val="24"/>
-          <w:lang w:val="en-US"/>
-        </w:rPr>
-        <w:t xml:space="preserve">teks </w:t>
-      </w:r>
-    </w:p>
-    <w:p>
-      <w:pPr>
-        <w:rPr>
-          <w:rFonts w:ascii="Times New Roman" w:hAnsi="Times New Roman" w:cs="Times New Roman"/>
-          <w:sz w:val="24"/>
-          <w:szCs w:val="24"/>
-          <w:lang w:val="en-US"/>
-        </w:rPr>
-      </w:pPr>
-      <w:r>
-        <w:rPr>
-          <w:rFonts w:ascii="Times New Roman" w:hAnsi="Times New Roman" w:cs="Times New Roman"/>
-          <w:sz w:val="24"/>
-          <w:szCs w:val="24"/>
-          <w:lang w:val="en-US"/>
-        </w:rPr>
-        <w:t xml:space="preserve">        </w:t>
-      </w:r>
-      <w:r>
-        <w:rPr>
-          <w:rFonts w:ascii="Times New Roman" w:hAnsi="Times New Roman" w:cs="Times New Roman"/>
-          <w:sz w:val="24"/>
-          <w:szCs w:val="24"/>
-          <w:lang w:val="en-US"/>
-        </w:rPr>
-        <w:t xml:space="preserve"> </w:t>
-      </w:r>
-      <w:r>
-        <w:rPr>
-          <w:rFonts w:ascii="Times New Roman" w:hAnsi="Times New Roman" w:cs="Times New Roman"/>
-          <w:sz w:val="24"/>
-          <w:szCs w:val="24"/>
-          <w:lang w:val="en-US"/>
-        </w:rPr>
-        <w:t xml:space="preserve">tersebut serta dapat </w:t>
-      </w:r>
-      <w:r>
-        <w:rPr>
-          <w:rFonts w:ascii="Times New Roman" w:hAnsi="Times New Roman" w:cs="Times New Roman"/>
-          <w:sz w:val="24"/>
-          <w:szCs w:val="24"/>
-          <w:lang w:val="en-US"/>
-        </w:rPr>
-        <w:t>meningkat nilai SEO</w:t>
-      </w:r>
-      <w:r>
-        <w:rPr>
-          <w:rFonts w:ascii="Times New Roman" w:hAnsi="Times New Roman" w:cs="Times New Roman"/>
-          <w:sz w:val="24"/>
-          <w:szCs w:val="24"/>
-          <w:lang w:val="en-US"/>
-        </w:rPr>
-        <w:t xml:space="preserve"> artikel</w:t>
-      </w:r>
-      <w:r>
-        <w:rPr>
-          <w:rFonts w:ascii="Times New Roman" w:hAnsi="Times New Roman" w:cs="Times New Roman"/>
-          <w:sz w:val="24"/>
-          <w:szCs w:val="24"/>
-          <w:lang w:val="en-US"/>
-        </w:rPr>
-        <w:t>)</w:t>
-      </w:r>
-    </w:p>
-    <w:p>
-      <w:pPr>
-        <w:spacing w:after="0"/>
-        <w:rPr>
-          <w:rFonts w:ascii="Times New Roman" w:hAnsi="Times New Roman" w:cs="Times New Roman"/>
-          <w:sz w:val="24"/>
-          <w:szCs w:val="24"/>
-          <w:lang w:val="en-US"/>
-        </w:rPr>
-      </w:pPr>
-      <w:r>
-        <w:rPr>
-          <w:rFonts w:ascii="Times New Roman" w:hAnsi="Times New Roman" w:cs="Times New Roman"/>
-          <w:sz w:val="24"/>
-          <w:szCs w:val="24"/>
-          <w:lang w:val="en-US"/>
-        </w:rPr>
-        <w:t xml:space="preserve">     -) </w:t>
-      </w:r>
-      <w:r>
-        <w:rPr>
-          <w:rFonts w:ascii="Times New Roman" w:hAnsi="Times New Roman" w:cs="Times New Roman"/>
-          <w:sz w:val="24"/>
-          <w:szCs w:val="24"/>
-          <w:lang w:val="en-US"/>
-        </w:rPr>
-        <w:t>&lt;</w:t>
-      </w:r>
-      <w:r>
-        <w:rPr>
-          <w:rFonts w:ascii="Times New Roman" w:hAnsi="Times New Roman" w:cs="Times New Roman"/>
-          <w:sz w:val="24"/>
-          <w:szCs w:val="24"/>
-          <w:lang w:val="en-US"/>
-        </w:rPr>
-        <w:t>sup</w:t>
-      </w:r>
-      <w:r>
-        <w:rPr>
-          <w:rFonts w:ascii="Times New Roman" w:hAnsi="Times New Roman" w:cs="Times New Roman"/>
-          <w:sz w:val="24"/>
-          <w:szCs w:val="24"/>
-          <w:lang w:val="en-US"/>
-        </w:rPr>
-        <w:t xml:space="preserve">&gt; </w:t>
-      </w:r>
-      <w:r>
-        <w:rPr>
-          <w:rFonts w:ascii="Times New Roman" w:hAnsi="Times New Roman" w:cs="Times New Roman"/>
-          <w:sz w:val="24"/>
-          <w:szCs w:val="24"/>
-          <w:lang w:val="en-US"/>
-        </w:rPr>
-        <w:t>(untuk menaikan</w:t>
-      </w:r>
-      <w:r>
-        <w:rPr>
-          <w:rFonts w:ascii="Times New Roman" w:hAnsi="Times New Roman" w:cs="Times New Roman"/>
-          <w:sz w:val="24"/>
-          <w:szCs w:val="24"/>
-          <w:lang w:val="en-US"/>
-        </w:rPr>
-        <w:t xml:space="preserve"> karakter dari baris nya) dan &lt;</w:t>
-      </w:r>
-      <w:r>
-        <w:rPr>
-          <w:rFonts w:ascii="Times New Roman" w:hAnsi="Times New Roman" w:cs="Times New Roman"/>
-          <w:sz w:val="24"/>
-          <w:szCs w:val="24"/>
-          <w:lang w:val="en-US"/>
-        </w:rPr>
-        <w:t>sub</w:t>
-      </w:r>
-      <w:r>
-        <w:rPr>
-          <w:rFonts w:ascii="Times New Roman" w:hAnsi="Times New Roman" w:cs="Times New Roman"/>
-          <w:sz w:val="24"/>
-          <w:szCs w:val="24"/>
-          <w:lang w:val="en-US"/>
-        </w:rPr>
-        <w:t>&gt;</w:t>
-      </w:r>
-      <w:r>
-        <w:rPr>
-          <w:rFonts w:ascii="Times New Roman" w:hAnsi="Times New Roman" w:cs="Times New Roman"/>
-          <w:sz w:val="24"/>
-          <w:szCs w:val="24"/>
-          <w:lang w:val="en-US"/>
-        </w:rPr>
-        <w:t xml:space="preserve"> (untuk</w:t>
-      </w:r>
-      <w:r>
-        <w:rPr>
-          <w:rFonts w:ascii="Times New Roman" w:hAnsi="Times New Roman" w:cs="Times New Roman"/>
-          <w:sz w:val="24"/>
-          <w:szCs w:val="24"/>
-          <w:lang w:val="en-US"/>
-        </w:rPr>
-        <w:t xml:space="preserve"> </w:t>
-      </w:r>
-      <w:r>
-        <w:rPr>
-          <w:rFonts w:ascii="Times New Roman" w:hAnsi="Times New Roman" w:cs="Times New Roman"/>
-          <w:sz w:val="24"/>
-          <w:szCs w:val="24"/>
-          <w:lang w:val="en-US"/>
-        </w:rPr>
-        <w:t>menurunkan karakter</w:t>
-      </w:r>
-      <w:r>
-        <w:rPr>
-          <w:rFonts w:ascii="Times New Roman" w:hAnsi="Times New Roman" w:cs="Times New Roman"/>
-          <w:sz w:val="24"/>
-          <w:szCs w:val="24"/>
-          <w:lang w:val="en-US"/>
-        </w:rPr>
-        <w:t xml:space="preserve"> </w:t>
-      </w:r>
-    </w:p>
-    <w:p>
-      <w:pPr>
-        <w:rPr>
-          <w:rFonts w:ascii="Times New Roman" w:hAnsi="Times New Roman" w:cs="Times New Roman"/>
-          <w:sz w:val="24"/>
-          <w:szCs w:val="24"/>
-          <w:lang w:val="en-US"/>
-        </w:rPr>
-      </w:pPr>
-      <w:r>
-        <w:rPr>
-          <w:rFonts w:ascii="Times New Roman" w:hAnsi="Times New Roman" w:cs="Times New Roman"/>
-          <w:sz w:val="24"/>
-          <w:szCs w:val="24"/>
-          <w:lang w:val="en-US"/>
-        </w:rPr>
-        <w:t xml:space="preserve">     </w:t>
-      </w:r>
-      <w:r>
-        <w:rPr>
-          <w:rFonts w:ascii="Times New Roman" w:hAnsi="Times New Roman" w:cs="Times New Roman"/>
-          <w:sz w:val="24"/>
-          <w:szCs w:val="24"/>
-          <w:lang w:val="en-US"/>
-        </w:rPr>
-        <w:t xml:space="preserve"> </w:t>
-      </w:r>
-      <w:r>
-        <w:rPr>
-          <w:rFonts w:ascii="Times New Roman" w:hAnsi="Times New Roman" w:cs="Times New Roman"/>
-          <w:sz w:val="24"/>
-          <w:szCs w:val="24"/>
-          <w:lang w:val="en-US"/>
-        </w:rPr>
-        <w:t xml:space="preserve">   </w:t>
-      </w:r>
-      <w:r>
-        <w:rPr>
-          <w:rFonts w:ascii="Times New Roman" w:hAnsi="Times New Roman" w:cs="Times New Roman"/>
-          <w:sz w:val="24"/>
-          <w:szCs w:val="24"/>
-          <w:lang w:val="en-US"/>
-        </w:rPr>
-        <w:t>dari barisnya</w:t>
+        <w:t xml:space="preserve">   dari barisnya</w:t>
       </w:r>
       <w:r>
         <w:rPr>
@@ -2369,25 +2154,7 @@
           <w:szCs w:val="24"/>
           <w:lang w:val="en-US"/>
         </w:rPr>
-        <w:t>2</w:t>
-      </w:r>
-      <w:r>
-        <w:rPr>
-          <w:rFonts w:ascii="Times New Roman" w:hAnsi="Times New Roman" w:cs="Times New Roman"/>
-          <w:sz w:val="24"/>
-          <w:szCs w:val="24"/>
-          <w:lang w:val="en-US"/>
-        </w:rPr>
-        <w:t>.</w:t>
-      </w:r>
-      <w:r>
-        <w:rPr>
-          <w:rFonts w:ascii="Times New Roman" w:hAnsi="Times New Roman" w:cs="Times New Roman"/>
-          <w:sz w:val="24"/>
-          <w:szCs w:val="24"/>
-          <w:lang w:val="en-US"/>
-        </w:rPr>
-        <w:t xml:space="preserve"> </w:t>
+        <w:t xml:space="preserve">2. </w:t>
       </w:r>
       <w:r>
         <w:rPr>
@@ -3784,63 +3551,163 @@
           <w:szCs w:val="24"/>
           <w:lang w:val="en-US"/>
         </w:rPr>
+        <w:t xml:space="preserve"> -) </w:t>
+      </w:r>
+      <w:r>
+        <w:rPr>
+          <w:rFonts w:ascii="Times New Roman" w:hAnsi="Times New Roman" w:cs="Times New Roman"/>
+          <w:sz w:val="24"/>
+          <w:szCs w:val="24"/>
+          <w:lang w:val="en-US"/>
+        </w:rPr>
+        <w:t xml:space="preserve">Atribut </w:t>
+      </w:r>
+      <w:r>
+        <w:rPr>
+          <w:rFonts w:ascii="Times New Roman" w:hAnsi="Times New Roman" w:cs="Times New Roman"/>
+          <w:sz w:val="24"/>
+          <w:szCs w:val="24"/>
+          <w:lang w:val="en-US"/>
+        </w:rPr>
+        <w:t>required (</w:t>
+      </w:r>
+      <w:r>
+        <w:rPr>
+          <w:rFonts w:ascii="Times New Roman" w:hAnsi="Times New Roman" w:cs="Times New Roman"/>
+          <w:sz w:val="24"/>
+          <w:szCs w:val="24"/>
+          <w:lang w:val="en-US"/>
+        </w:rPr>
+        <w:t xml:space="preserve">untuk fungsi </w:t>
+      </w:r>
+      <w:r>
+        <w:rPr>
+          <w:rFonts w:ascii="Times New Roman" w:hAnsi="Times New Roman" w:cs="Times New Roman"/>
+          <w:sz w:val="24"/>
+          <w:szCs w:val="24"/>
+          <w:lang w:val="en-US"/>
+        </w:rPr>
+        <w:t>wajib diisi)</w:t>
+      </w:r>
+    </w:p>
+    <w:p>
+      <w:pPr>
+        <w:rPr>
+          <w:rFonts w:ascii="Times New Roman" w:hAnsi="Times New Roman" w:cs="Times New Roman"/>
+          <w:sz w:val="24"/>
+          <w:szCs w:val="24"/>
+          <w:lang w:val="en-US"/>
+        </w:rPr>
+      </w:pPr>
+      <w:r>
+        <w:rPr>
+          <w:rFonts w:ascii="Times New Roman" w:hAnsi="Times New Roman" w:cs="Times New Roman"/>
+          <w:sz w:val="24"/>
+          <w:szCs w:val="24"/>
+          <w:lang w:val="en-US"/>
+        </w:rPr>
+        <w:t xml:space="preserve">    </w:t>
+      </w:r>
+      <w:r>
+        <w:rPr>
+          <w:rFonts w:ascii="Times New Roman" w:hAnsi="Times New Roman" w:cs="Times New Roman"/>
+          <w:sz w:val="24"/>
+          <w:szCs w:val="24"/>
+          <w:lang w:val="en-US"/>
+        </w:rPr>
+        <w:t xml:space="preserve"> -) </w:t>
+      </w:r>
+      <w:r>
+        <w:rPr>
+          <w:rFonts w:ascii="Times New Roman" w:hAnsi="Times New Roman" w:cs="Times New Roman"/>
+          <w:sz w:val="24"/>
+          <w:szCs w:val="24"/>
+          <w:lang w:val="en-US"/>
+        </w:rPr>
+        <w:t>&lt;</w:t>
+      </w:r>
+      <w:r>
+        <w:rPr>
+          <w:rFonts w:ascii="Times New Roman" w:hAnsi="Times New Roman" w:cs="Times New Roman"/>
+          <w:sz w:val="24"/>
+          <w:szCs w:val="24"/>
+          <w:lang w:val="en-US"/>
+        </w:rPr>
+        <w:t>fieldset</w:t>
+      </w:r>
+      <w:r>
+        <w:rPr>
+          <w:rFonts w:ascii="Times New Roman" w:hAnsi="Times New Roman" w:cs="Times New Roman"/>
+          <w:sz w:val="24"/>
+          <w:szCs w:val="24"/>
+          <w:lang w:val="en-US"/>
+        </w:rPr>
+        <w:t>&gt; (melakukan grouping elemen-elemen yang ada di form)</w:t>
+      </w:r>
+      <w:r>
+        <w:rPr>
+          <w:rFonts w:ascii="Times New Roman" w:hAnsi="Times New Roman" w:cs="Times New Roman"/>
+          <w:sz w:val="24"/>
+          <w:szCs w:val="24"/>
+          <w:lang w:val="en-US"/>
+        </w:rPr>
+        <w:t xml:space="preserve">, </w:t>
+      </w:r>
+      <w:r>
+        <w:rPr>
+          <w:rFonts w:ascii="Times New Roman" w:hAnsi="Times New Roman" w:cs="Times New Roman"/>
+          <w:sz w:val="24"/>
+          <w:szCs w:val="24"/>
+          <w:lang w:val="en-US"/>
+        </w:rPr>
+        <w:t>&lt;</w:t>
+      </w:r>
+      <w:r>
+        <w:rPr>
+          <w:rFonts w:ascii="Times New Roman" w:hAnsi="Times New Roman" w:cs="Times New Roman"/>
+          <w:sz w:val="24"/>
+          <w:szCs w:val="24"/>
+          <w:lang w:val="en-US"/>
+        </w:rPr>
+        <w:t>label</w:t>
+      </w:r>
+      <w:r>
+        <w:rPr>
+          <w:rFonts w:ascii="Times New Roman" w:hAnsi="Times New Roman" w:cs="Times New Roman"/>
+          <w:sz w:val="24"/>
+          <w:szCs w:val="24"/>
+          <w:lang w:val="en-US"/>
+        </w:rPr>
+        <w:t>&gt;</w:t>
+      </w:r>
+      <w:r>
+        <w:rPr>
+          <w:rFonts w:ascii="Times New Roman" w:hAnsi="Times New Roman" w:cs="Times New Roman"/>
+          <w:sz w:val="24"/>
+          <w:szCs w:val="24"/>
+          <w:lang w:val="en-US"/>
+        </w:rPr>
         <w:t xml:space="preserve"> </w:t>
       </w:r>
-      <w:r>
-        <w:rPr>
-          <w:rFonts w:ascii="Times New Roman" w:hAnsi="Times New Roman" w:cs="Times New Roman"/>
-          <w:sz w:val="24"/>
-          <w:szCs w:val="24"/>
-          <w:lang w:val="en-US"/>
-        </w:rPr>
-        <w:t xml:space="preserve">-) </w:t>
-      </w:r>
-      <w:r>
-        <w:rPr>
-          <w:rFonts w:ascii="Times New Roman" w:hAnsi="Times New Roman" w:cs="Times New Roman"/>
-          <w:sz w:val="24"/>
-          <w:szCs w:val="24"/>
-          <w:lang w:val="en-US"/>
-        </w:rPr>
-        <w:t xml:space="preserve">Atribut </w:t>
-      </w:r>
-      <w:r>
-        <w:rPr>
-          <w:rFonts w:ascii="Times New Roman" w:hAnsi="Times New Roman" w:cs="Times New Roman"/>
-          <w:sz w:val="24"/>
-          <w:szCs w:val="24"/>
-          <w:lang w:val="en-US"/>
-        </w:rPr>
-        <w:t>required (</w:t>
-      </w:r>
-      <w:r>
-        <w:rPr>
-          <w:rFonts w:ascii="Times New Roman" w:hAnsi="Times New Roman" w:cs="Times New Roman"/>
-          <w:sz w:val="24"/>
-          <w:szCs w:val="24"/>
-          <w:lang w:val="en-US"/>
-        </w:rPr>
-        <w:t xml:space="preserve">untuk fungsi </w:t>
-      </w:r>
-      <w:r>
-        <w:rPr>
-          <w:rFonts w:ascii="Times New Roman" w:hAnsi="Times New Roman" w:cs="Times New Roman"/>
-          <w:sz w:val="24"/>
-          <w:szCs w:val="24"/>
-          <w:lang w:val="en-US"/>
-        </w:rPr>
-        <w:t>wajib diisi)</w:t>
-      </w:r>
-    </w:p>
-    <w:p>
-      <w:pPr>
-        <w:rPr>
-          <w:rFonts w:ascii="Times New Roman" w:hAnsi="Times New Roman" w:cs="Times New Roman"/>
-          <w:sz w:val="24"/>
-          <w:szCs w:val="24"/>
-          <w:lang w:val="en-US"/>
-        </w:rPr>
-      </w:pPr>
+    </w:p>
+    <w:p>
+      <w:pPr>
+        <w:rPr>
+          <w:rFonts w:ascii="Times New Roman" w:hAnsi="Times New Roman" w:cs="Times New Roman"/>
+          <w:sz w:val="24"/>
+          <w:szCs w:val="24"/>
+          <w:lang w:val="en-US"/>
+        </w:rPr>
+      </w:pPr>
+      <w:r>
+        <w:rPr>
+          <w:rFonts w:ascii="Times New Roman" w:hAnsi="Times New Roman" w:cs="Times New Roman"/>
+          <w:sz w:val="24"/>
+          <w:szCs w:val="24"/>
+          <w:lang w:val="en-US"/>
+        </w:rPr>
+        <w:t xml:space="preserve">     </w:t>
+      </w:r>
       <w:r>
         <w:rPr>
           <w:rFonts w:ascii="Times New Roman" w:hAnsi="Times New Roman" w:cs="Times New Roman"/>
@@ -3849,124 +3716,6 @@
           <w:lang w:val="en-US"/>
         </w:rPr>
         <w:t xml:space="preserve">    </w:t>
-      </w:r>
-      <w:r>
-        <w:rPr>
-          <w:rFonts w:ascii="Times New Roman" w:hAnsi="Times New Roman" w:cs="Times New Roman"/>
-          <w:sz w:val="24"/>
-          <w:szCs w:val="24"/>
-          <w:lang w:val="en-US"/>
-        </w:rPr>
-        <w:t xml:space="preserve"> -) </w:t>
-      </w:r>
-      <w:r>
-        <w:rPr>
-          <w:rFonts w:ascii="Times New Roman" w:hAnsi="Times New Roman" w:cs="Times New Roman"/>
-          <w:sz w:val="24"/>
-          <w:szCs w:val="24"/>
-          <w:lang w:val="en-US"/>
-        </w:rPr>
-        <w:t>&lt;</w:t>
-      </w:r>
-      <w:r>
-        <w:rPr>
-          <w:rFonts w:ascii="Times New Roman" w:hAnsi="Times New Roman" w:cs="Times New Roman"/>
-          <w:sz w:val="24"/>
-          <w:szCs w:val="24"/>
-          <w:lang w:val="en-US"/>
-        </w:rPr>
-        <w:t>fieldset</w:t>
-      </w:r>
-      <w:r>
-        <w:rPr>
-          <w:rFonts w:ascii="Times New Roman" w:hAnsi="Times New Roman" w:cs="Times New Roman"/>
-          <w:sz w:val="24"/>
-          <w:szCs w:val="24"/>
-          <w:lang w:val="en-US"/>
-        </w:rPr>
-        <w:t>&gt; (melakukan grouping elemen-elemen yang ada di form)</w:t>
-      </w:r>
-      <w:r>
-        <w:rPr>
-          <w:rFonts w:ascii="Times New Roman" w:hAnsi="Times New Roman" w:cs="Times New Roman"/>
-          <w:sz w:val="24"/>
-          <w:szCs w:val="24"/>
-          <w:lang w:val="en-US"/>
-        </w:rPr>
-        <w:t xml:space="preserve">, </w:t>
-      </w:r>
-      <w:r>
-        <w:rPr>
-          <w:rFonts w:ascii="Times New Roman" w:hAnsi="Times New Roman" w:cs="Times New Roman"/>
-          <w:sz w:val="24"/>
-          <w:szCs w:val="24"/>
-          <w:lang w:val="en-US"/>
-        </w:rPr>
-        <w:t>&lt;</w:t>
-      </w:r>
-      <w:r>
-        <w:rPr>
-          <w:rFonts w:ascii="Times New Roman" w:hAnsi="Times New Roman" w:cs="Times New Roman"/>
-          <w:sz w:val="24"/>
-          <w:szCs w:val="24"/>
-          <w:lang w:val="en-US"/>
-        </w:rPr>
-        <w:t>label</w:t>
-      </w:r>
-      <w:r>
-        <w:rPr>
-          <w:rFonts w:ascii="Times New Roman" w:hAnsi="Times New Roman" w:cs="Times New Roman"/>
-          <w:sz w:val="24"/>
-          <w:szCs w:val="24"/>
-          <w:lang w:val="en-US"/>
-        </w:rPr>
-        <w:t>&gt;</w:t>
-      </w:r>
-      <w:r>
-        <w:rPr>
-          <w:rFonts w:ascii="Times New Roman" w:hAnsi="Times New Roman" w:cs="Times New Roman"/>
-          <w:sz w:val="24"/>
-          <w:szCs w:val="24"/>
-          <w:lang w:val="en-US"/>
-        </w:rPr>
-        <w:t xml:space="preserve"> </w:t>
-      </w:r>
-    </w:p>
-    <w:p>
-      <w:pPr>
-        <w:rPr>
-          <w:rFonts w:ascii="Times New Roman" w:hAnsi="Times New Roman" w:cs="Times New Roman"/>
-          <w:sz w:val="24"/>
-          <w:szCs w:val="24"/>
-          <w:lang w:val="en-US"/>
-        </w:rPr>
-      </w:pPr>
-      <w:r>
-        <w:rPr>
-          <w:rFonts w:ascii="Times New Roman" w:hAnsi="Times New Roman" w:cs="Times New Roman"/>
-          <w:sz w:val="24"/>
-          <w:szCs w:val="24"/>
-          <w:lang w:val="en-US"/>
-        </w:rPr>
-        <w:t xml:space="preserve">     </w:t>
-      </w:r>
-      <w:r>
-        <w:rPr>
-          <w:rFonts w:ascii="Times New Roman" w:hAnsi="Times New Roman" w:cs="Times New Roman"/>
-          <w:sz w:val="24"/>
-          <w:szCs w:val="24"/>
-          <w:lang w:val="en-US"/>
-        </w:rPr>
-        <w:t xml:space="preserve">   </w:t>
-      </w:r>
-      <w:r>
-        <w:rPr>
-          <w:rFonts w:ascii="Times New Roman" w:hAnsi="Times New Roman" w:cs="Times New Roman"/>
-          <w:sz w:val="24"/>
-          <w:szCs w:val="24"/>
-          <w:lang w:val="en-US"/>
-        </w:rPr>
-        <w:t xml:space="preserve"> </w:t>
       </w:r>
       <w:r>
         <w:rPr>
@@ -4704,6 +4453,7 @@
   <w:style w:type="character" w:default="1" w:styleId="DefaultParagraphFont">
     <w:name w:val="Default Paragraph Font"/>
     <w:uiPriority w:val="1"/>
+    <w:semiHidden/>
     <w:unhideWhenUsed/>
   </w:style>
   <w:style w:type="table" w:default="1" w:styleId="TableNormal">

</xml_diff>